<commit_message>
Initial commit - Python Full Course with AI project
</commit_message>
<xml_diff>
--- a/CHAPTER_5 OOPS/OOPS IN PYTHON.docx
+++ b/CHAPTER_5 OOPS/OOPS IN PYTHON.docx
@@ -42,6 +42,14 @@
           <w:szCs w:val="40"/>
         </w:rPr>
         <w:t>ENARIOS , WE STARTED  USING OBJECT IN CODE</w:t>
+      </w:r>
+      <w:r>
+        <w:rPr>
+          <w:rFonts w:ascii="Palatino Linotype" w:hAnsi="Palatino Linotype"/>
+          <w:sz w:val="40"/>
+          <w:szCs w:val="40"/>
+        </w:rPr>
+        <w:t>.</w:t>
       </w:r>
     </w:p>
     <w:p>
@@ -74,22 +82,12 @@
       </w:pPr>
       <w:r>
         <w:rPr>
-          <w:rFonts w:ascii="Segoe UI Emoji" w:hAnsi="Segoe UI Emoji" w:cs="Segoe UI Emoji"/>
+          <w:rFonts w:ascii="Palatino Linotype" w:hAnsi="Palatino Linotype"/>
           <w:b/>
           <w:bCs/>
           <w:sz w:val="36"/>
           <w:szCs w:val="36"/>
         </w:rPr>
-        <w:t>🟢</w:t>
-      </w:r>
-      <w:r>
-        <w:rPr>
-          <w:rFonts w:ascii="Palatino Linotype" w:hAnsi="Palatino Linotype"/>
-          <w:b/>
-          <w:bCs/>
-          <w:sz w:val="36"/>
-          <w:szCs w:val="36"/>
-        </w:rPr>
         <w:t xml:space="preserve"> What is OOP (Object-Oriented Programming)?</w:t>
       </w:r>
     </w:p>
@@ -101,14 +99,6 @@
           <w:szCs w:val="36"/>
         </w:rPr>
       </w:pPr>
-      <w:r>
-        <w:rPr>
-          <w:rFonts w:ascii="Segoe UI Emoji" w:hAnsi="Segoe UI Emoji" w:cs="Segoe UI Emoji"/>
-          <w:sz w:val="36"/>
-          <w:szCs w:val="36"/>
-        </w:rPr>
-        <w:t>👉</w:t>
-      </w:r>
       <w:r>
         <w:rPr>
           <w:rFonts w:ascii="Palatino Linotype" w:hAnsi="Palatino Linotype"/>
@@ -308,7 +298,25 @@
           <w:sz w:val="36"/>
           <w:szCs w:val="36"/>
         </w:rPr>
-        <w:t xml:space="preserve"> (color, model, speed)</w:t>
+        <w:t xml:space="preserve"> (</w:t>
+      </w:r>
+      <w:proofErr w:type="spellStart"/>
+      <w:r>
+        <w:rPr>
+          <w:rFonts w:ascii="Palatino Linotype" w:hAnsi="Palatino Linotype"/>
+          <w:sz w:val="36"/>
+          <w:szCs w:val="36"/>
+        </w:rPr>
+        <w:t>color</w:t>
+      </w:r>
+      <w:proofErr w:type="spellEnd"/>
+      <w:r>
+        <w:rPr>
+          <w:rFonts w:ascii="Palatino Linotype" w:hAnsi="Palatino Linotype"/>
+          <w:sz w:val="36"/>
+          <w:szCs w:val="36"/>
+        </w:rPr>
+        <w:t>, model, speed)</w:t>
       </w:r>
     </w:p>
     <w:p>
@@ -661,7 +669,7 @@
           <w:szCs w:val="28"/>
         </w:rPr>
         <w:pict w14:anchorId="06F77302">
-          <v:rect id="_x0000_i1149" style="width:0;height:1.5pt" o:hralign="center" o:hrstd="t" o:hr="t" fillcolor="#a0a0a0" stroked="f"/>
+          <v:rect id="_x0000_i1025" style="width:0;height:1.5pt" o:hralign="center" o:hrstd="t" o:hr="t" fillcolor="#a0a0a0" stroked="f"/>
         </w:pict>
       </w:r>
     </w:p>
@@ -720,7 +728,25 @@
           <w:sz w:val="28"/>
           <w:szCs w:val="28"/>
         </w:rPr>
-        <w:t xml:space="preserve"> Example: mycar = Car("Tesla", 120) is one real car.</w:t>
+        <w:t xml:space="preserve"> Example: </w:t>
+      </w:r>
+      <w:proofErr w:type="spellStart"/>
+      <w:r>
+        <w:rPr>
+          <w:rFonts w:ascii="Palatino Linotype" w:hAnsi="Palatino Linotype"/>
+          <w:sz w:val="28"/>
+          <w:szCs w:val="28"/>
+        </w:rPr>
+        <w:t>mycar</w:t>
+      </w:r>
+      <w:proofErr w:type="spellEnd"/>
+      <w:r>
+        <w:rPr>
+          <w:rFonts w:ascii="Palatino Linotype" w:hAnsi="Palatino Linotype"/>
+          <w:sz w:val="28"/>
+          <w:szCs w:val="28"/>
+        </w:rPr>
+        <w:t xml:space="preserve"> = Car("Tesla", 120) is one real car.</w:t>
       </w:r>
     </w:p>
     <w:p>
@@ -738,12 +764,13 @@
           <w:szCs w:val="28"/>
         </w:rPr>
         <w:pict w14:anchorId="5E03D6DC">
-          <v:rect id="_x0000_i1150" style="width:0;height:1.5pt" o:hralign="center" o:hrstd="t" o:hr="t" fillcolor="#a0a0a0" stroked="f"/>
+          <v:rect id="_x0000_i1026" style="width:0;height:1.5pt" o:hralign="center" o:hrstd="t" o:hr="t" fillcolor="#a0a0a0" stroked="f"/>
         </w:pict>
       </w:r>
     </w:p>
     <w:p>
       <w:pPr>
+        <w:spacing w:after="0"/>
         <w:rPr>
           <w:rFonts w:ascii="Palatino Linotype" w:hAnsi="Palatino Linotype"/>
           <w:sz w:val="28"/>
@@ -769,6 +796,7 @@
     </w:p>
     <w:p>
       <w:pPr>
+        <w:spacing w:after="0"/>
         <w:rPr>
           <w:rFonts w:ascii="Palatino Linotype" w:hAnsi="Palatino Linotype"/>
           <w:sz w:val="28"/>
@@ -795,6 +823,7 @@
     <w:p>
       <w:pPr>
         <w:shd w:val="clear" w:color="auto" w:fill="E7E6E6" w:themeFill="background2"/>
+        <w:spacing w:after="0"/>
         <w:rPr>
           <w:rFonts w:ascii="Palatino Linotype" w:hAnsi="Palatino Linotype"/>
           <w:color w:val="4472C4" w:themeColor="accent1"/>
@@ -817,8 +846,9 @@
           <w:sz w:val="28"/>
           <w:szCs w:val="28"/>
         </w:rPr>
-        <w:t>Class classname</w:t>
-      </w:r>
+        <w:t xml:space="preserve">Class </w:t>
+      </w:r>
+      <w:proofErr w:type="spellStart"/>
       <w:r>
         <w:rPr>
           <w:rFonts w:ascii="Palatino Linotype" w:hAnsi="Palatino Linotype"/>
@@ -826,12 +856,23 @@
           <w:sz w:val="28"/>
           <w:szCs w:val="28"/>
         </w:rPr>
+        <w:t>classname</w:t>
+      </w:r>
+      <w:proofErr w:type="spellEnd"/>
+      <w:r>
+        <w:rPr>
+          <w:rFonts w:ascii="Palatino Linotype" w:hAnsi="Palatino Linotype"/>
+          <w:color w:val="4472C4" w:themeColor="accent1"/>
+          <w:sz w:val="28"/>
+          <w:szCs w:val="28"/>
+        </w:rPr>
         <w:t>:</w:t>
       </w:r>
     </w:p>
     <w:p>
       <w:pPr>
         <w:shd w:val="clear" w:color="auto" w:fill="E7E6E6" w:themeFill="background2"/>
+        <w:spacing w:after="0"/>
         <w:rPr>
           <w:rFonts w:ascii="Palatino Linotype" w:hAnsi="Palatino Linotype"/>
           <w:color w:val="4472C4" w:themeColor="accent1"/>
@@ -846,8 +887,9 @@
           <w:sz w:val="28"/>
           <w:szCs w:val="28"/>
         </w:rPr>
-        <w:t>Def __init__ (self, parameters)</w:t>
-      </w:r>
+        <w:t>Def __</w:t>
+      </w:r>
+      <w:proofErr w:type="spellStart"/>
       <w:r>
         <w:rPr>
           <w:rFonts w:ascii="Palatino Linotype" w:hAnsi="Palatino Linotype"/>
@@ -855,24 +897,198 @@
           <w:sz w:val="28"/>
           <w:szCs w:val="28"/>
         </w:rPr>
+        <w:t>init</w:t>
+      </w:r>
+      <w:proofErr w:type="spellEnd"/>
+      <w:r>
+        <w:rPr>
+          <w:rFonts w:ascii="Palatino Linotype" w:hAnsi="Palatino Linotype"/>
+          <w:color w:val="4472C4" w:themeColor="accent1"/>
+          <w:sz w:val="28"/>
+          <w:szCs w:val="28"/>
+        </w:rPr>
+        <w:t>__ (self, parameters)</w:t>
+      </w:r>
+      <w:r>
+        <w:rPr>
+          <w:rFonts w:ascii="Palatino Linotype" w:hAnsi="Palatino Linotype"/>
+          <w:color w:val="4472C4" w:themeColor="accent1"/>
+          <w:sz w:val="28"/>
+          <w:szCs w:val="28"/>
+        </w:rPr>
         <w:t xml:space="preserve"> #initiates attributes</w:t>
       </w:r>
     </w:p>
     <w:p>
       <w:pPr>
-        <w:rPr>
-          <w:rFonts w:ascii="Palatino Linotype" w:hAnsi="Palatino Linotype"/>
-          <w:sz w:val="28"/>
-          <w:szCs w:val="28"/>
-        </w:rPr>
-      </w:pPr>
-      <w:r>
-        <w:rPr>
-          <w:rFonts w:ascii="Palatino Linotype" w:hAnsi="Palatino Linotype"/>
-          <w:sz w:val="28"/>
-          <w:szCs w:val="28"/>
-        </w:rPr>
-        <w:t>DEFINING A OBJECT:</w:t>
+        <w:spacing w:after="0"/>
+        <w:rPr>
+          <w:rFonts w:ascii="Palatino Linotype" w:hAnsi="Palatino Linotype"/>
+          <w:sz w:val="28"/>
+          <w:szCs w:val="28"/>
+        </w:rPr>
+      </w:pPr>
+      <w:r>
+        <w:rPr>
+          <w:rFonts w:ascii="Palatino Linotype" w:hAnsi="Palatino Linotype"/>
+          <w:sz w:val="28"/>
+          <w:szCs w:val="28"/>
+        </w:rPr>
+        <w:t>EXAMPLE:</w:t>
+      </w:r>
+    </w:p>
+    <w:p>
+      <w:pPr>
+        <w:spacing w:after="0"/>
+        <w:rPr>
+          <w:rFonts w:ascii="Palatino Linotype" w:hAnsi="Palatino Linotype"/>
+          <w:sz w:val="28"/>
+          <w:szCs w:val="28"/>
+        </w:rPr>
+      </w:pPr>
+      <w:r>
+        <w:rPr>
+          <w:rFonts w:ascii="Palatino Linotype" w:hAnsi="Palatino Linotype"/>
+          <w:sz w:val="28"/>
+          <w:szCs w:val="28"/>
+        </w:rPr>
+        <w:t>Class Student:</w:t>
+      </w:r>
+    </w:p>
+    <w:p>
+      <w:pPr>
+        <w:spacing w:after="0"/>
+        <w:rPr>
+          <w:rFonts w:ascii="Palatino Linotype" w:hAnsi="Palatino Linotype"/>
+          <w:sz w:val="28"/>
+          <w:szCs w:val="28"/>
+        </w:rPr>
+      </w:pPr>
+      <w:r>
+        <w:rPr>
+          <w:rFonts w:ascii="Palatino Linotype" w:hAnsi="Palatino Linotype"/>
+          <w:sz w:val="28"/>
+          <w:szCs w:val="28"/>
+        </w:rPr>
+        <w:t>Def __</w:t>
+      </w:r>
+      <w:proofErr w:type="spellStart"/>
+      <w:r>
+        <w:rPr>
+          <w:rFonts w:ascii="Palatino Linotype" w:hAnsi="Palatino Linotype"/>
+          <w:sz w:val="28"/>
+          <w:szCs w:val="28"/>
+        </w:rPr>
+        <w:t>init</w:t>
+      </w:r>
+      <w:proofErr w:type="spellEnd"/>
+      <w:r>
+        <w:rPr>
+          <w:rFonts w:ascii="Palatino Linotype" w:hAnsi="Palatino Linotype"/>
+          <w:sz w:val="28"/>
+          <w:szCs w:val="28"/>
+        </w:rPr>
+        <w:t>__(self, name, age):</w:t>
+      </w:r>
+    </w:p>
+    <w:p>
+      <w:pPr>
+        <w:spacing w:after="0"/>
+        <w:rPr>
+          <w:rFonts w:ascii="Palatino Linotype" w:hAnsi="Palatino Linotype"/>
+          <w:sz w:val="28"/>
+          <w:szCs w:val="28"/>
+        </w:rPr>
+      </w:pPr>
+      <w:r>
+        <w:rPr>
+          <w:rFonts w:ascii="Palatino Linotype" w:hAnsi="Palatino Linotype"/>
+          <w:sz w:val="28"/>
+          <w:szCs w:val="28"/>
+        </w:rPr>
+        <w:t>Self.name = name</w:t>
+      </w:r>
+    </w:p>
+    <w:p>
+      <w:pPr>
+        <w:spacing w:after="0"/>
+        <w:rPr>
+          <w:rFonts w:ascii="Palatino Linotype" w:hAnsi="Palatino Linotype"/>
+          <w:sz w:val="28"/>
+          <w:szCs w:val="28"/>
+        </w:rPr>
+      </w:pPr>
+      <w:proofErr w:type="spellStart"/>
+      <w:r>
+        <w:rPr>
+          <w:rFonts w:ascii="Palatino Linotype" w:hAnsi="Palatino Linotype"/>
+          <w:sz w:val="28"/>
+          <w:szCs w:val="28"/>
+        </w:rPr>
+        <w:t>Self.age</w:t>
+      </w:r>
+      <w:proofErr w:type="spellEnd"/>
+      <w:r>
+        <w:rPr>
+          <w:rFonts w:ascii="Palatino Linotype" w:hAnsi="Palatino Linotype"/>
+          <w:sz w:val="28"/>
+          <w:szCs w:val="28"/>
+        </w:rPr>
+        <w:t xml:space="preserve"> = age</w:t>
+      </w:r>
+    </w:p>
+    <w:p>
+      <w:pPr>
+        <w:rPr>
+          <w:rFonts w:ascii="Palatino Linotype" w:hAnsi="Palatino Linotype"/>
+          <w:sz w:val="28"/>
+          <w:szCs w:val="28"/>
+        </w:rPr>
+      </w:pPr>
+    </w:p>
+    <w:p>
+      <w:pPr>
+        <w:rPr>
+          <w:rFonts w:ascii="Palatino Linotype" w:hAnsi="Palatino Linotype"/>
+          <w:sz w:val="28"/>
+          <w:szCs w:val="28"/>
+        </w:rPr>
+      </w:pPr>
+    </w:p>
+    <w:p>
+      <w:pPr>
+        <w:rPr>
+          <w:rFonts w:ascii="Palatino Linotype" w:hAnsi="Palatino Linotype"/>
+          <w:sz w:val="28"/>
+          <w:szCs w:val="28"/>
+        </w:rPr>
+      </w:pPr>
+      <w:r>
+        <w:rPr>
+          <w:rFonts w:ascii="Palatino Linotype" w:hAnsi="Palatino Linotype"/>
+          <w:sz w:val="28"/>
+          <w:szCs w:val="28"/>
+        </w:rPr>
+        <w:lastRenderedPageBreak/>
+        <w:t xml:space="preserve">DEFINING </w:t>
+      </w:r>
+      <w:proofErr w:type="gramStart"/>
+      <w:r>
+        <w:rPr>
+          <w:rFonts w:ascii="Palatino Linotype" w:hAnsi="Palatino Linotype"/>
+          <w:sz w:val="28"/>
+          <w:szCs w:val="28"/>
+        </w:rPr>
+        <w:t>A</w:t>
+      </w:r>
+      <w:proofErr w:type="gramEnd"/>
+      <w:r>
+        <w:rPr>
+          <w:rFonts w:ascii="Palatino Linotype" w:hAnsi="Palatino Linotype"/>
+          <w:sz w:val="28"/>
+          <w:szCs w:val="28"/>
+        </w:rPr>
+        <w:t xml:space="preserve"> OBJECT:</w:t>
       </w:r>
       <w:r>
         <w:rPr>
@@ -887,36 +1103,519 @@
       <w:pPr>
         <w:rPr>
           <w:rFonts w:ascii="Palatino Linotype" w:hAnsi="Palatino Linotype"/>
-          <w:sz w:val="28"/>
-          <w:szCs w:val="28"/>
-        </w:rPr>
-      </w:pPr>
-      <w:r>
-        <w:rPr>
-          <w:rFonts w:ascii="Palatino Linotype" w:hAnsi="Palatino Linotype"/>
-          <w:sz w:val="28"/>
-          <w:szCs w:val="28"/>
-        </w:rPr>
-        <w:t>Object_name = classname(arguments)</w:t>
-      </w:r>
-    </w:p>
-    <w:p>
-      <w:pPr>
-        <w:rPr>
-          <w:rFonts w:ascii="Palatino Linotype" w:hAnsi="Palatino Linotype"/>
-          <w:sz w:val="28"/>
-          <w:szCs w:val="28"/>
-        </w:rPr>
-      </w:pPr>
-    </w:p>
-    <w:p>
-      <w:pPr>
-        <w:rPr>
-          <w:rFonts w:ascii="Palatino Linotype" w:hAnsi="Palatino Linotype"/>
-          <w:sz w:val="28"/>
-          <w:szCs w:val="28"/>
-        </w:rPr>
-      </w:pPr>
+          <w:color w:val="4472C4" w:themeColor="accent1"/>
+          <w:sz w:val="28"/>
+          <w:szCs w:val="28"/>
+        </w:rPr>
+      </w:pPr>
+      <w:proofErr w:type="spellStart"/>
+      <w:r>
+        <w:rPr>
+          <w:rFonts w:ascii="Palatino Linotype" w:hAnsi="Palatino Linotype"/>
+          <w:color w:val="4472C4" w:themeColor="accent1"/>
+          <w:sz w:val="28"/>
+          <w:szCs w:val="28"/>
+        </w:rPr>
+        <w:t>Object_name</w:t>
+      </w:r>
+      <w:proofErr w:type="spellEnd"/>
+      <w:r>
+        <w:rPr>
+          <w:rFonts w:ascii="Palatino Linotype" w:hAnsi="Palatino Linotype"/>
+          <w:color w:val="4472C4" w:themeColor="accent1"/>
+          <w:sz w:val="28"/>
+          <w:szCs w:val="28"/>
+        </w:rPr>
+        <w:t xml:space="preserve"> = </w:t>
+      </w:r>
+      <w:proofErr w:type="spellStart"/>
+      <w:r>
+        <w:rPr>
+          <w:rFonts w:ascii="Palatino Linotype" w:hAnsi="Palatino Linotype"/>
+          <w:color w:val="4472C4" w:themeColor="accent1"/>
+          <w:sz w:val="28"/>
+          <w:szCs w:val="28"/>
+        </w:rPr>
+        <w:t>classname</w:t>
+      </w:r>
+      <w:proofErr w:type="spellEnd"/>
+      <w:r>
+        <w:rPr>
+          <w:rFonts w:ascii="Palatino Linotype" w:hAnsi="Palatino Linotype"/>
+          <w:color w:val="4472C4" w:themeColor="accent1"/>
+          <w:sz w:val="28"/>
+          <w:szCs w:val="28"/>
+        </w:rPr>
+        <w:t>(arguments)</w:t>
+      </w:r>
+    </w:p>
+    <w:p>
+      <w:pPr>
+        <w:rPr>
+          <w:rFonts w:ascii="Palatino Linotype" w:hAnsi="Palatino Linotype"/>
+          <w:sz w:val="28"/>
+          <w:szCs w:val="28"/>
+        </w:rPr>
+      </w:pPr>
+      <w:r>
+        <w:rPr>
+          <w:rFonts w:ascii="Palatino Linotype" w:hAnsi="Palatino Linotype"/>
+          <w:sz w:val="28"/>
+          <w:szCs w:val="28"/>
+        </w:rPr>
+        <w:t>EXAMPLE:</w:t>
+      </w:r>
+    </w:p>
+    <w:p>
+      <w:pPr>
+        <w:rPr>
+          <w:rFonts w:ascii="Palatino Linotype" w:hAnsi="Palatino Linotype"/>
+          <w:sz w:val="28"/>
+          <w:szCs w:val="28"/>
+        </w:rPr>
+      </w:pPr>
+      <w:r>
+        <w:rPr>
+          <w:rFonts w:ascii="Palatino Linotype" w:hAnsi="Palatino Linotype"/>
+          <w:sz w:val="28"/>
+          <w:szCs w:val="28"/>
+        </w:rPr>
+        <w:t xml:space="preserve">#Creating an object </w:t>
+      </w:r>
+    </w:p>
+    <w:p>
+      <w:pPr>
+        <w:rPr>
+          <w:rFonts w:ascii="Palatino Linotype" w:hAnsi="Palatino Linotype"/>
+          <w:sz w:val="28"/>
+          <w:szCs w:val="28"/>
+        </w:rPr>
+      </w:pPr>
+      <w:r>
+        <w:rPr>
+          <w:rFonts w:ascii="Palatino Linotype" w:hAnsi="Palatino Linotype"/>
+          <w:sz w:val="28"/>
+          <w:szCs w:val="28"/>
+        </w:rPr>
+        <w:t>Student1 = student(“Alice”, 20)</w:t>
+      </w:r>
+    </w:p>
+    <w:p>
+      <w:pPr>
+        <w:rPr>
+          <w:rFonts w:ascii="Palatino Linotype" w:hAnsi="Palatino Linotype"/>
+          <w:sz w:val="28"/>
+          <w:szCs w:val="28"/>
+        </w:rPr>
+      </w:pPr>
+      <w:r>
+        <w:rPr>
+          <w:rFonts w:ascii="Palatino Linotype" w:hAnsi="Palatino Linotype"/>
+          <w:sz w:val="28"/>
+          <w:szCs w:val="28"/>
+        </w:rPr>
+        <w:t>Print(“Name:”, student1.name)</w:t>
+      </w:r>
+    </w:p>
+    <w:p>
+      <w:pPr>
+        <w:rPr>
+          <w:rFonts w:ascii="Palatino Linotype" w:hAnsi="Palatino Linotype"/>
+          <w:sz w:val="28"/>
+          <w:szCs w:val="28"/>
+        </w:rPr>
+      </w:pPr>
+      <w:r>
+        <w:rPr>
+          <w:rFonts w:ascii="Palatino Linotype" w:hAnsi="Palatino Linotype"/>
+          <w:sz w:val="28"/>
+          <w:szCs w:val="28"/>
+        </w:rPr>
+        <w:t>Print(“Age:”, student2.age)</w:t>
+      </w:r>
+    </w:p>
+    <w:p>
+      <w:pPr>
+        <w:rPr>
+          <w:rFonts w:ascii="Palatino Linotype" w:hAnsi="Palatino Linotype"/>
+          <w:sz w:val="28"/>
+          <w:szCs w:val="28"/>
+        </w:rPr>
+      </w:pPr>
+    </w:p>
+    <w:p>
+      <w:pPr>
+        <w:rPr>
+          <w:rFonts w:ascii="Palatino Linotype" w:hAnsi="Palatino Linotype"/>
+          <w:sz w:val="28"/>
+          <w:szCs w:val="28"/>
+        </w:rPr>
+      </w:pPr>
+      <w:r>
+        <w:rPr>
+          <w:rFonts w:ascii="Palatino Linotype" w:hAnsi="Palatino Linotype"/>
+          <w:sz w:val="28"/>
+          <w:szCs w:val="28"/>
+        </w:rPr>
+        <w:t>Simple Example</w:t>
+      </w:r>
+    </w:p>
+    <w:p>
+      <w:pPr>
+        <w:rPr>
+          <w:rFonts w:ascii="Palatino Linotype" w:hAnsi="Palatino Linotype"/>
+          <w:sz w:val="28"/>
+          <w:szCs w:val="28"/>
+        </w:rPr>
+      </w:pPr>
+      <w:r>
+        <w:rPr>
+          <w:rFonts w:ascii="Palatino Linotype" w:hAnsi="Palatino Linotype"/>
+          <w:sz w:val="28"/>
+          <w:szCs w:val="28"/>
+        </w:rPr>
+        <w:t># Define a Class</w:t>
+      </w:r>
+    </w:p>
+    <w:p>
+      <w:pPr>
+        <w:rPr>
+          <w:rFonts w:ascii="Palatino Linotype" w:hAnsi="Palatino Linotype"/>
+          <w:sz w:val="28"/>
+          <w:szCs w:val="28"/>
+        </w:rPr>
+      </w:pPr>
+      <w:r>
+        <w:rPr>
+          <w:rFonts w:ascii="Palatino Linotype" w:hAnsi="Palatino Linotype"/>
+          <w:sz w:val="28"/>
+          <w:szCs w:val="28"/>
+        </w:rPr>
+        <w:t>class Car:</w:t>
+      </w:r>
+    </w:p>
+    <w:p>
+      <w:pPr>
+        <w:rPr>
+          <w:rFonts w:ascii="Palatino Linotype" w:hAnsi="Palatino Linotype"/>
+          <w:sz w:val="28"/>
+          <w:szCs w:val="28"/>
+        </w:rPr>
+      </w:pPr>
+      <w:r>
+        <w:rPr>
+          <w:rFonts w:ascii="Palatino Linotype" w:hAnsi="Palatino Linotype"/>
+          <w:sz w:val="28"/>
+          <w:szCs w:val="28"/>
+        </w:rPr>
+        <w:t xml:space="preserve">    def __</w:t>
+      </w:r>
+      <w:proofErr w:type="spellStart"/>
+      <w:r>
+        <w:rPr>
+          <w:rFonts w:ascii="Palatino Linotype" w:hAnsi="Palatino Linotype"/>
+          <w:sz w:val="28"/>
+          <w:szCs w:val="28"/>
+        </w:rPr>
+        <w:t>init</w:t>
+      </w:r>
+      <w:proofErr w:type="spellEnd"/>
+      <w:r>
+        <w:rPr>
+          <w:rFonts w:ascii="Palatino Linotype" w:hAnsi="Palatino Linotype"/>
+          <w:sz w:val="28"/>
+          <w:szCs w:val="28"/>
+        </w:rPr>
+        <w:t>__(self, brand, speed):   # Constructor (runs automatically)</w:t>
+      </w:r>
+    </w:p>
+    <w:p>
+      <w:pPr>
+        <w:rPr>
+          <w:rFonts w:ascii="Palatino Linotype" w:hAnsi="Palatino Linotype"/>
+          <w:sz w:val="28"/>
+          <w:szCs w:val="28"/>
+        </w:rPr>
+      </w:pPr>
+      <w:r>
+        <w:rPr>
+          <w:rFonts w:ascii="Palatino Linotype" w:hAnsi="Palatino Linotype"/>
+          <w:sz w:val="28"/>
+          <w:szCs w:val="28"/>
+        </w:rPr>
+        <w:t xml:space="preserve">        </w:t>
+      </w:r>
+      <w:proofErr w:type="spellStart"/>
+      <w:r>
+        <w:rPr>
+          <w:rFonts w:ascii="Palatino Linotype" w:hAnsi="Palatino Linotype"/>
+          <w:sz w:val="28"/>
+          <w:szCs w:val="28"/>
+        </w:rPr>
+        <w:t>self.brand</w:t>
+      </w:r>
+      <w:proofErr w:type="spellEnd"/>
+      <w:r>
+        <w:rPr>
+          <w:rFonts w:ascii="Palatino Linotype" w:hAnsi="Palatino Linotype"/>
+          <w:sz w:val="28"/>
+          <w:szCs w:val="28"/>
+        </w:rPr>
+        <w:t xml:space="preserve"> = brand   # Attribute</w:t>
+      </w:r>
+    </w:p>
+    <w:p>
+      <w:pPr>
+        <w:rPr>
+          <w:rFonts w:ascii="Palatino Linotype" w:hAnsi="Palatino Linotype"/>
+          <w:sz w:val="28"/>
+          <w:szCs w:val="28"/>
+        </w:rPr>
+      </w:pPr>
+      <w:r>
+        <w:rPr>
+          <w:rFonts w:ascii="Palatino Linotype" w:hAnsi="Palatino Linotype"/>
+          <w:sz w:val="28"/>
+          <w:szCs w:val="28"/>
+        </w:rPr>
+        <w:t xml:space="preserve">        </w:t>
+      </w:r>
+      <w:proofErr w:type="spellStart"/>
+      <w:r>
+        <w:rPr>
+          <w:rFonts w:ascii="Palatino Linotype" w:hAnsi="Palatino Linotype"/>
+          <w:sz w:val="28"/>
+          <w:szCs w:val="28"/>
+        </w:rPr>
+        <w:t>self.speed</w:t>
+      </w:r>
+      <w:proofErr w:type="spellEnd"/>
+      <w:r>
+        <w:rPr>
+          <w:rFonts w:ascii="Palatino Linotype" w:hAnsi="Palatino Linotype"/>
+          <w:sz w:val="28"/>
+          <w:szCs w:val="28"/>
+        </w:rPr>
+        <w:t xml:space="preserve"> = speed   # Attribute</w:t>
+      </w:r>
+    </w:p>
+    <w:p>
+      <w:pPr>
+        <w:rPr>
+          <w:rFonts w:ascii="Palatino Linotype" w:hAnsi="Palatino Linotype"/>
+          <w:sz w:val="28"/>
+          <w:szCs w:val="28"/>
+        </w:rPr>
+      </w:pPr>
+      <w:r>
+        <w:rPr>
+          <w:rFonts w:ascii="Palatino Linotype" w:hAnsi="Palatino Linotype"/>
+          <w:sz w:val="28"/>
+          <w:szCs w:val="28"/>
+        </w:rPr>
+        <w:t xml:space="preserve">     def drive(self):         # Method (</w:t>
+      </w:r>
+      <w:proofErr w:type="spellStart"/>
+      <w:r>
+        <w:rPr>
+          <w:rFonts w:ascii="Palatino Linotype" w:hAnsi="Palatino Linotype"/>
+          <w:sz w:val="28"/>
+          <w:szCs w:val="28"/>
+        </w:rPr>
+        <w:t>behavior</w:t>
+      </w:r>
+      <w:proofErr w:type="spellEnd"/>
+      <w:r>
+        <w:rPr>
+          <w:rFonts w:ascii="Palatino Linotype" w:hAnsi="Palatino Linotype"/>
+          <w:sz w:val="28"/>
+          <w:szCs w:val="28"/>
+        </w:rPr>
+        <w:t>)</w:t>
+      </w:r>
+    </w:p>
+    <w:p>
+      <w:pPr>
+        <w:rPr>
+          <w:rFonts w:ascii="Palatino Linotype" w:hAnsi="Palatino Linotype"/>
+          <w:sz w:val="28"/>
+          <w:szCs w:val="28"/>
+        </w:rPr>
+      </w:pPr>
+      <w:r>
+        <w:rPr>
+          <w:rFonts w:ascii="Palatino Linotype" w:hAnsi="Palatino Linotype"/>
+          <w:sz w:val="28"/>
+          <w:szCs w:val="28"/>
+        </w:rPr>
+        <w:t xml:space="preserve">        print(f"{</w:t>
+      </w:r>
+      <w:proofErr w:type="spellStart"/>
+      <w:r>
+        <w:rPr>
+          <w:rFonts w:ascii="Palatino Linotype" w:hAnsi="Palatino Linotype"/>
+          <w:sz w:val="28"/>
+          <w:szCs w:val="28"/>
+        </w:rPr>
+        <w:t>self.brand</w:t>
+      </w:r>
+      <w:proofErr w:type="spellEnd"/>
+      <w:r>
+        <w:rPr>
+          <w:rFonts w:ascii="Palatino Linotype" w:hAnsi="Palatino Linotype"/>
+          <w:sz w:val="28"/>
+          <w:szCs w:val="28"/>
+        </w:rPr>
+        <w:t>} is driving at {</w:t>
+      </w:r>
+      <w:proofErr w:type="spellStart"/>
+      <w:r>
+        <w:rPr>
+          <w:rFonts w:ascii="Palatino Linotype" w:hAnsi="Palatino Linotype"/>
+          <w:sz w:val="28"/>
+          <w:szCs w:val="28"/>
+        </w:rPr>
+        <w:t>self.speed</w:t>
+      </w:r>
+      <w:proofErr w:type="spellEnd"/>
+      <w:r>
+        <w:rPr>
+          <w:rFonts w:ascii="Palatino Linotype" w:hAnsi="Palatino Linotype"/>
+          <w:sz w:val="28"/>
+          <w:szCs w:val="28"/>
+        </w:rPr>
+        <w:t>} km/h")</w:t>
+      </w:r>
+    </w:p>
+    <w:p>
+      <w:pPr>
+        <w:rPr>
+          <w:rFonts w:ascii="Palatino Linotype" w:hAnsi="Palatino Linotype"/>
+          <w:sz w:val="28"/>
+          <w:szCs w:val="28"/>
+        </w:rPr>
+      </w:pPr>
+    </w:p>
+    <w:p>
+      <w:pPr>
+        <w:rPr>
+          <w:rFonts w:ascii="Palatino Linotype" w:hAnsi="Palatino Linotype"/>
+          <w:sz w:val="28"/>
+          <w:szCs w:val="28"/>
+        </w:rPr>
+      </w:pPr>
+      <w:r>
+        <w:rPr>
+          <w:rFonts w:ascii="Palatino Linotype" w:hAnsi="Palatino Linotype"/>
+          <w:sz w:val="28"/>
+          <w:szCs w:val="28"/>
+        </w:rPr>
+        <w:t># Create Objects (Instances)</w:t>
+      </w:r>
+    </w:p>
+    <w:p>
+      <w:pPr>
+        <w:rPr>
+          <w:rFonts w:ascii="Palatino Linotype" w:hAnsi="Palatino Linotype"/>
+          <w:sz w:val="28"/>
+          <w:szCs w:val="28"/>
+        </w:rPr>
+      </w:pPr>
+      <w:r>
+        <w:rPr>
+          <w:rFonts w:ascii="Palatino Linotype" w:hAnsi="Palatino Linotype"/>
+          <w:sz w:val="28"/>
+          <w:szCs w:val="28"/>
+        </w:rPr>
+        <w:t>car1 = Car("Tesla", 120)</w:t>
+      </w:r>
+    </w:p>
+    <w:p>
+      <w:pPr>
+        <w:rPr>
+          <w:rFonts w:ascii="Palatino Linotype" w:hAnsi="Palatino Linotype"/>
+          <w:sz w:val="28"/>
+          <w:szCs w:val="28"/>
+        </w:rPr>
+      </w:pPr>
+      <w:r>
+        <w:rPr>
+          <w:rFonts w:ascii="Palatino Linotype" w:hAnsi="Palatino Linotype"/>
+          <w:sz w:val="28"/>
+          <w:szCs w:val="28"/>
+        </w:rPr>
+        <w:t>car2 = Car("BMW", 150)</w:t>
+      </w:r>
+    </w:p>
+    <w:p>
+      <w:pPr>
+        <w:rPr>
+          <w:rFonts w:ascii="Palatino Linotype" w:hAnsi="Palatino Linotype"/>
+          <w:sz w:val="28"/>
+          <w:szCs w:val="28"/>
+        </w:rPr>
+      </w:pPr>
+      <w:r>
+        <w:rPr>
+          <w:rFonts w:ascii="Palatino Linotype" w:hAnsi="Palatino Linotype"/>
+          <w:sz w:val="28"/>
+          <w:szCs w:val="28"/>
+        </w:rPr>
+        <w:t># Use Methods</w:t>
+      </w:r>
+    </w:p>
+    <w:p>
+      <w:pPr>
+        <w:rPr>
+          <w:rFonts w:ascii="Palatino Linotype" w:hAnsi="Palatino Linotype"/>
+          <w:sz w:val="28"/>
+          <w:szCs w:val="28"/>
+        </w:rPr>
+      </w:pPr>
+      <w:r>
+        <w:rPr>
+          <w:rFonts w:ascii="Palatino Linotype" w:hAnsi="Palatino Linotype"/>
+          <w:sz w:val="28"/>
+          <w:szCs w:val="28"/>
+        </w:rPr>
+        <w:t>car1.drive()   # Tesla is driving at 120 km/h</w:t>
+      </w:r>
+    </w:p>
+    <w:p>
+      <w:pPr>
+        <w:rPr>
+          <w:rFonts w:ascii="Palatino Linotype" w:hAnsi="Palatino Linotype"/>
+          <w:sz w:val="28"/>
+          <w:szCs w:val="28"/>
+        </w:rPr>
+      </w:pPr>
+      <w:r>
+        <w:rPr>
+          <w:rFonts w:ascii="Palatino Linotype" w:hAnsi="Palatino Linotype"/>
+          <w:sz w:val="28"/>
+          <w:szCs w:val="28"/>
+        </w:rPr>
+        <w:t>car2.drive()   # BMW is driving at 150 km/h</w:t>
+      </w:r>
+    </w:p>
+    <w:p>
+      <w:pPr>
+        <w:rPr>
+          <w:rFonts w:ascii="Palatino Linotype" w:hAnsi="Palatino Linotype"/>
+          <w:sz w:val="28"/>
+          <w:szCs w:val="28"/>
+        </w:rPr>
+      </w:pPr>
+      <w:r>
+        <w:rPr>
+          <w:rFonts w:ascii="Palatino Linotype" w:hAnsi="Palatino Linotype"/>
+          <w:sz w:val="28"/>
+          <w:szCs w:val="28"/>
+        </w:rPr>
+        <w:pict w14:anchorId="5456AC88">
+          <v:rect id="_x0000_i1027" style="width:0;height:1.5pt" o:hralign="center" o:hrstd="t" o:hr="t" fillcolor="#a0a0a0" stroked="f"/>
+        </w:pict>
+      </w:r>
     </w:p>
     <w:p>
       <w:pPr>
@@ -933,452 +1632,575 @@
           <w:szCs w:val="28"/>
         </w:rPr>
         <w:lastRenderedPageBreak/>
-        <w:t>EXAMPLE:</w:t>
-      </w:r>
-    </w:p>
-    <w:p>
-      <w:pPr>
-        <w:rPr>
-          <w:rFonts w:ascii="Palatino Linotype" w:hAnsi="Palatino Linotype"/>
-          <w:sz w:val="28"/>
-          <w:szCs w:val="28"/>
-        </w:rPr>
-      </w:pPr>
-      <w:r>
-        <w:rPr>
-          <w:rFonts w:ascii="Palatino Linotype" w:hAnsi="Palatino Linotype"/>
-          <w:sz w:val="28"/>
-          <w:szCs w:val="28"/>
-        </w:rPr>
-        <w:t>Class Student:</w:t>
-      </w:r>
-    </w:p>
-    <w:p>
-      <w:pPr>
-        <w:rPr>
-          <w:rFonts w:ascii="Palatino Linotype" w:hAnsi="Palatino Linotype"/>
-          <w:sz w:val="28"/>
-          <w:szCs w:val="28"/>
-        </w:rPr>
-      </w:pPr>
-      <w:r>
-        <w:rPr>
-          <w:rFonts w:ascii="Palatino Linotype" w:hAnsi="Palatino Linotype"/>
-          <w:sz w:val="28"/>
-          <w:szCs w:val="28"/>
-        </w:rPr>
-        <w:t>Def __init__(self, name, age):</w:t>
-      </w:r>
-    </w:p>
-    <w:p>
-      <w:pPr>
-        <w:rPr>
-          <w:rFonts w:ascii="Palatino Linotype" w:hAnsi="Palatino Linotype"/>
-          <w:sz w:val="28"/>
-          <w:szCs w:val="28"/>
-        </w:rPr>
-      </w:pPr>
-      <w:r>
-        <w:rPr>
-          <w:rFonts w:ascii="Palatino Linotype" w:hAnsi="Palatino Linotype"/>
-          <w:sz w:val="28"/>
-          <w:szCs w:val="28"/>
-        </w:rPr>
-        <w:t>Self.name = name</w:t>
-      </w:r>
-    </w:p>
-    <w:p>
-      <w:pPr>
-        <w:rPr>
-          <w:rFonts w:ascii="Palatino Linotype" w:hAnsi="Palatino Linotype"/>
-          <w:sz w:val="28"/>
-          <w:szCs w:val="28"/>
-        </w:rPr>
-      </w:pPr>
-      <w:r>
-        <w:rPr>
-          <w:rFonts w:ascii="Palatino Linotype" w:hAnsi="Palatino Linotype"/>
-          <w:sz w:val="28"/>
-          <w:szCs w:val="28"/>
-        </w:rPr>
-        <w:t>Self.age = age</w:t>
-      </w:r>
-    </w:p>
-    <w:p>
-      <w:pPr>
-        <w:rPr>
-          <w:rFonts w:ascii="Palatino Linotype" w:hAnsi="Palatino Linotype"/>
-          <w:sz w:val="28"/>
-          <w:szCs w:val="28"/>
-        </w:rPr>
-      </w:pPr>
-      <w:r>
-        <w:rPr>
-          <w:rFonts w:ascii="Palatino Linotype" w:hAnsi="Palatino Linotype"/>
-          <w:sz w:val="28"/>
-          <w:szCs w:val="28"/>
-        </w:rPr>
-        <w:t xml:space="preserve">#Creating an object </w:t>
-      </w:r>
-    </w:p>
-    <w:p>
-      <w:pPr>
-        <w:rPr>
-          <w:rFonts w:ascii="Palatino Linotype" w:hAnsi="Palatino Linotype"/>
-          <w:sz w:val="28"/>
-          <w:szCs w:val="28"/>
-        </w:rPr>
-      </w:pPr>
-      <w:r>
-        <w:rPr>
-          <w:rFonts w:ascii="Palatino Linotype" w:hAnsi="Palatino Linotype"/>
-          <w:sz w:val="28"/>
-          <w:szCs w:val="28"/>
-        </w:rPr>
-        <w:t>Student1 = student(“Alice”, 20)</w:t>
-      </w:r>
-    </w:p>
-    <w:p>
-      <w:pPr>
-        <w:rPr>
-          <w:rFonts w:ascii="Palatino Linotype" w:hAnsi="Palatino Linotype"/>
-          <w:sz w:val="28"/>
-          <w:szCs w:val="28"/>
-        </w:rPr>
-      </w:pPr>
-      <w:r>
-        <w:rPr>
-          <w:rFonts w:ascii="Palatino Linotype" w:hAnsi="Palatino Linotype"/>
-          <w:sz w:val="28"/>
-          <w:szCs w:val="28"/>
-        </w:rPr>
-        <w:t>Print(“Name:”, student1.name)</w:t>
-      </w:r>
-    </w:p>
-    <w:p>
-      <w:pPr>
-        <w:rPr>
-          <w:rFonts w:ascii="Palatino Linotype" w:hAnsi="Palatino Linotype"/>
-          <w:sz w:val="28"/>
-          <w:szCs w:val="28"/>
-        </w:rPr>
-      </w:pPr>
-      <w:r>
-        <w:rPr>
-          <w:rFonts w:ascii="Palatino Linotype" w:hAnsi="Palatino Linotype"/>
-          <w:sz w:val="28"/>
-          <w:szCs w:val="28"/>
-        </w:rPr>
-        <w:t>Print(“Age:”, student2.age)</w:t>
-      </w:r>
-    </w:p>
-    <w:p>
-      <w:pPr>
-        <w:rPr>
-          <w:rFonts w:ascii="Palatino Linotype" w:hAnsi="Palatino Linotype"/>
-          <w:sz w:val="28"/>
-          <w:szCs w:val="28"/>
-        </w:rPr>
-      </w:pPr>
-    </w:p>
-    <w:p>
-      <w:pPr>
-        <w:rPr>
-          <w:rFonts w:ascii="Palatino Linotype" w:hAnsi="Palatino Linotype"/>
-          <w:sz w:val="28"/>
-          <w:szCs w:val="28"/>
-        </w:rPr>
-      </w:pPr>
-      <w:r>
-        <w:rPr>
-          <w:rFonts w:ascii="Palatino Linotype" w:hAnsi="Palatino Linotype"/>
-          <w:sz w:val="28"/>
-          <w:szCs w:val="28"/>
-        </w:rPr>
-        <w:t>Simple Example</w:t>
-      </w:r>
-    </w:p>
-    <w:p>
-      <w:pPr>
-        <w:rPr>
-          <w:rFonts w:ascii="Palatino Linotype" w:hAnsi="Palatino Linotype"/>
-          <w:sz w:val="28"/>
-          <w:szCs w:val="28"/>
-        </w:rPr>
-      </w:pPr>
-      <w:r>
-        <w:rPr>
-          <w:rFonts w:ascii="Palatino Linotype" w:hAnsi="Palatino Linotype"/>
-          <w:sz w:val="28"/>
-          <w:szCs w:val="28"/>
-        </w:rPr>
-        <w:t># Define a Class</w:t>
-      </w:r>
-    </w:p>
-    <w:p>
-      <w:pPr>
-        <w:rPr>
-          <w:rFonts w:ascii="Palatino Linotype" w:hAnsi="Palatino Linotype"/>
-          <w:sz w:val="28"/>
-          <w:szCs w:val="28"/>
-        </w:rPr>
-      </w:pPr>
-      <w:r>
-        <w:rPr>
-          <w:rFonts w:ascii="Palatino Linotype" w:hAnsi="Palatino Linotype"/>
-          <w:sz w:val="28"/>
-          <w:szCs w:val="28"/>
-        </w:rPr>
-        <w:t>class Car:</w:t>
-      </w:r>
-    </w:p>
-    <w:p>
-      <w:pPr>
-        <w:rPr>
-          <w:rFonts w:ascii="Palatino Linotype" w:hAnsi="Palatino Linotype"/>
-          <w:sz w:val="28"/>
-          <w:szCs w:val="28"/>
-        </w:rPr>
-      </w:pPr>
-      <w:r>
-        <w:rPr>
-          <w:rFonts w:ascii="Palatino Linotype" w:hAnsi="Palatino Linotype"/>
-          <w:sz w:val="28"/>
-          <w:szCs w:val="28"/>
-        </w:rPr>
-        <w:t xml:space="preserve">    def __init__(self, brand, speed):   # Constructor (runs automatically)</w:t>
-      </w:r>
-    </w:p>
-    <w:p>
-      <w:pPr>
-        <w:rPr>
-          <w:rFonts w:ascii="Palatino Linotype" w:hAnsi="Palatino Linotype"/>
-          <w:sz w:val="28"/>
-          <w:szCs w:val="28"/>
-        </w:rPr>
-      </w:pPr>
-      <w:r>
-        <w:rPr>
-          <w:rFonts w:ascii="Palatino Linotype" w:hAnsi="Palatino Linotype"/>
-          <w:sz w:val="28"/>
-          <w:szCs w:val="28"/>
-        </w:rPr>
-        <w:t xml:space="preserve">        self.brand = brand   # Attribute</w:t>
-      </w:r>
-    </w:p>
-    <w:p>
-      <w:pPr>
-        <w:rPr>
-          <w:rFonts w:ascii="Palatino Linotype" w:hAnsi="Palatino Linotype"/>
-          <w:sz w:val="28"/>
-          <w:szCs w:val="28"/>
-        </w:rPr>
-      </w:pPr>
-      <w:r>
-        <w:rPr>
-          <w:rFonts w:ascii="Palatino Linotype" w:hAnsi="Palatino Linotype"/>
-          <w:sz w:val="28"/>
-          <w:szCs w:val="28"/>
-        </w:rPr>
-        <w:t xml:space="preserve">        self.speed = speed   # Attribute</w:t>
-      </w:r>
-    </w:p>
-    <w:p>
-      <w:pPr>
-        <w:rPr>
-          <w:rFonts w:ascii="Palatino Linotype" w:hAnsi="Palatino Linotype"/>
-          <w:sz w:val="28"/>
-          <w:szCs w:val="28"/>
-        </w:rPr>
-      </w:pPr>
-      <w:r>
-        <w:rPr>
-          <w:rFonts w:ascii="Palatino Linotype" w:hAnsi="Palatino Linotype"/>
-          <w:sz w:val="28"/>
-          <w:szCs w:val="28"/>
-        </w:rPr>
-        <w:t xml:space="preserve">    </w:t>
-      </w:r>
-    </w:p>
-    <w:p>
-      <w:pPr>
-        <w:rPr>
-          <w:rFonts w:ascii="Palatino Linotype" w:hAnsi="Palatino Linotype"/>
-          <w:sz w:val="28"/>
-          <w:szCs w:val="28"/>
-        </w:rPr>
-      </w:pPr>
-      <w:r>
-        <w:rPr>
-          <w:rFonts w:ascii="Palatino Linotype" w:hAnsi="Palatino Linotype"/>
-          <w:sz w:val="28"/>
-          <w:szCs w:val="28"/>
-        </w:rPr>
-        <w:t xml:space="preserve">    def drive(self):         # Method (behavior)</w:t>
-      </w:r>
-    </w:p>
-    <w:p>
-      <w:pPr>
-        <w:rPr>
-          <w:rFonts w:ascii="Palatino Linotype" w:hAnsi="Palatino Linotype"/>
-          <w:sz w:val="28"/>
-          <w:szCs w:val="28"/>
-        </w:rPr>
-      </w:pPr>
-      <w:r>
-        <w:rPr>
-          <w:rFonts w:ascii="Palatino Linotype" w:hAnsi="Palatino Linotype"/>
-          <w:sz w:val="28"/>
-          <w:szCs w:val="28"/>
-        </w:rPr>
-        <w:t xml:space="preserve">        print(f"{self.brand} is driving at {self.speed} km/h")</w:t>
-      </w:r>
-    </w:p>
-    <w:p>
-      <w:pPr>
-        <w:rPr>
-          <w:rFonts w:ascii="Palatino Linotype" w:hAnsi="Palatino Linotype"/>
-          <w:sz w:val="28"/>
-          <w:szCs w:val="28"/>
-        </w:rPr>
-      </w:pPr>
-    </w:p>
-    <w:p>
-      <w:pPr>
-        <w:rPr>
-          <w:rFonts w:ascii="Palatino Linotype" w:hAnsi="Palatino Linotype"/>
-          <w:sz w:val="28"/>
-          <w:szCs w:val="28"/>
-        </w:rPr>
-      </w:pPr>
-      <w:r>
-        <w:rPr>
-          <w:rFonts w:ascii="Palatino Linotype" w:hAnsi="Palatino Linotype"/>
-          <w:sz w:val="28"/>
-          <w:szCs w:val="28"/>
-        </w:rPr>
-        <w:t># Create Objects (Instances)</w:t>
-      </w:r>
-    </w:p>
-    <w:p>
-      <w:pPr>
-        <w:rPr>
-          <w:rFonts w:ascii="Palatino Linotype" w:hAnsi="Palatino Linotype"/>
-          <w:sz w:val="28"/>
-          <w:szCs w:val="28"/>
-        </w:rPr>
-      </w:pPr>
-      <w:r>
-        <w:rPr>
-          <w:rFonts w:ascii="Palatino Linotype" w:hAnsi="Palatino Linotype"/>
-          <w:sz w:val="28"/>
-          <w:szCs w:val="28"/>
-        </w:rPr>
-        <w:t>car1 = Car("Tesla", 120)</w:t>
-      </w:r>
-    </w:p>
-    <w:p>
-      <w:pPr>
-        <w:rPr>
-          <w:rFonts w:ascii="Palatino Linotype" w:hAnsi="Palatino Linotype"/>
-          <w:sz w:val="28"/>
-          <w:szCs w:val="28"/>
-        </w:rPr>
-      </w:pPr>
-      <w:r>
-        <w:rPr>
-          <w:rFonts w:ascii="Palatino Linotype" w:hAnsi="Palatino Linotype"/>
-          <w:sz w:val="28"/>
-          <w:szCs w:val="28"/>
-        </w:rPr>
-        <w:t>car2 = Car("BMW", 150)</w:t>
-      </w:r>
-    </w:p>
-    <w:p>
-      <w:pPr>
-        <w:rPr>
-          <w:rFonts w:ascii="Palatino Linotype" w:hAnsi="Palatino Linotype"/>
-          <w:sz w:val="28"/>
-          <w:szCs w:val="28"/>
-        </w:rPr>
-      </w:pPr>
-    </w:p>
-    <w:p>
-      <w:pPr>
-        <w:rPr>
-          <w:rFonts w:ascii="Palatino Linotype" w:hAnsi="Palatino Linotype"/>
-          <w:sz w:val="28"/>
-          <w:szCs w:val="28"/>
-        </w:rPr>
-      </w:pPr>
-    </w:p>
-    <w:p>
-      <w:pPr>
-        <w:rPr>
-          <w:rFonts w:ascii="Palatino Linotype" w:hAnsi="Palatino Linotype"/>
-          <w:sz w:val="28"/>
-          <w:szCs w:val="28"/>
-        </w:rPr>
-      </w:pPr>
-      <w:r>
-        <w:rPr>
-          <w:rFonts w:ascii="Palatino Linotype" w:hAnsi="Palatino Linotype"/>
-          <w:sz w:val="28"/>
-          <w:szCs w:val="28"/>
-        </w:rPr>
-        <w:t># Use Methods</w:t>
-      </w:r>
-    </w:p>
-    <w:p>
-      <w:pPr>
-        <w:rPr>
-          <w:rFonts w:ascii="Palatino Linotype" w:hAnsi="Palatino Linotype"/>
-          <w:sz w:val="28"/>
-          <w:szCs w:val="28"/>
-        </w:rPr>
-      </w:pPr>
-      <w:r>
-        <w:rPr>
-          <w:rFonts w:ascii="Palatino Linotype" w:hAnsi="Palatino Linotype"/>
-          <w:sz w:val="28"/>
-          <w:szCs w:val="28"/>
-        </w:rPr>
-        <w:t>car1.drive()   # Tesla is driving at 120 km/h</w:t>
-      </w:r>
-    </w:p>
-    <w:p>
-      <w:pPr>
-        <w:rPr>
-          <w:rFonts w:ascii="Palatino Linotype" w:hAnsi="Palatino Linotype"/>
-          <w:sz w:val="28"/>
-          <w:szCs w:val="28"/>
-        </w:rPr>
-      </w:pPr>
-      <w:r>
-        <w:rPr>
-          <w:rFonts w:ascii="Palatino Linotype" w:hAnsi="Palatino Linotype"/>
-          <w:sz w:val="28"/>
-          <w:szCs w:val="28"/>
-        </w:rPr>
-        <w:t>car2.drive()   # BMW is driving at 150 km/h</w:t>
-      </w:r>
-    </w:p>
-    <w:p>
-      <w:pPr>
-        <w:rPr>
-          <w:rFonts w:ascii="Palatino Linotype" w:hAnsi="Palatino Linotype"/>
-          <w:sz w:val="28"/>
-          <w:szCs w:val="28"/>
-        </w:rPr>
-      </w:pPr>
-      <w:r>
-        <w:rPr>
-          <w:rFonts w:ascii="Palatino Linotype" w:hAnsi="Palatino Linotype"/>
-          <w:sz w:val="28"/>
-          <w:szCs w:val="28"/>
-        </w:rPr>
-        <w:pict w14:anchorId="5456AC88">
-          <v:rect id="_x0000_i1151" style="width:0;height:1.5pt" o:hralign="center" o:hrstd="t" o:hr="t" fillcolor="#a0a0a0" stroked="f"/>
+        <w:t xml:space="preserve"> Real-Time Data Engineering Example</w:t>
+      </w:r>
+    </w:p>
+    <w:p>
+      <w:pPr>
+        <w:rPr>
+          <w:rFonts w:ascii="Palatino Linotype" w:hAnsi="Palatino Linotype"/>
+          <w:sz w:val="28"/>
+          <w:szCs w:val="28"/>
+        </w:rPr>
+      </w:pPr>
+      <w:r>
+        <w:rPr>
+          <w:rFonts w:ascii="Palatino Linotype" w:hAnsi="Palatino Linotype"/>
+          <w:sz w:val="28"/>
+          <w:szCs w:val="28"/>
+        </w:rPr>
+        <w:t xml:space="preserve">We’ll build a </w:t>
+      </w:r>
+      <w:proofErr w:type="spellStart"/>
+      <w:r>
+        <w:rPr>
+          <w:rFonts w:ascii="Palatino Linotype" w:hAnsi="Palatino Linotype"/>
+          <w:sz w:val="28"/>
+          <w:szCs w:val="28"/>
+        </w:rPr>
+        <w:t>DataPipeline</w:t>
+      </w:r>
+      <w:proofErr w:type="spellEnd"/>
+      <w:r>
+        <w:rPr>
+          <w:rFonts w:ascii="Palatino Linotype" w:hAnsi="Palatino Linotype"/>
+          <w:sz w:val="28"/>
+          <w:szCs w:val="28"/>
+        </w:rPr>
+        <w:t xml:space="preserve"> class for ETL.</w:t>
+      </w:r>
+    </w:p>
+    <w:p>
+      <w:pPr>
+        <w:rPr>
+          <w:rFonts w:ascii="Palatino Linotype" w:hAnsi="Palatino Linotype"/>
+          <w:sz w:val="28"/>
+          <w:szCs w:val="28"/>
+        </w:rPr>
+      </w:pPr>
+      <w:r>
+        <w:rPr>
+          <w:rFonts w:ascii="Palatino Linotype" w:hAnsi="Palatino Linotype"/>
+          <w:sz w:val="28"/>
+          <w:szCs w:val="28"/>
+        </w:rPr>
+        <w:t xml:space="preserve">class </w:t>
+      </w:r>
+      <w:proofErr w:type="spellStart"/>
+      <w:r>
+        <w:rPr>
+          <w:rFonts w:ascii="Palatino Linotype" w:hAnsi="Palatino Linotype"/>
+          <w:sz w:val="28"/>
+          <w:szCs w:val="28"/>
+        </w:rPr>
+        <w:t>DataPipeline</w:t>
+      </w:r>
+      <w:proofErr w:type="spellEnd"/>
+      <w:r>
+        <w:rPr>
+          <w:rFonts w:ascii="Palatino Linotype" w:hAnsi="Palatino Linotype"/>
+          <w:sz w:val="28"/>
+          <w:szCs w:val="28"/>
+        </w:rPr>
+        <w:t>:</w:t>
+      </w:r>
+    </w:p>
+    <w:p>
+      <w:pPr>
+        <w:rPr>
+          <w:rFonts w:ascii="Palatino Linotype" w:hAnsi="Palatino Linotype"/>
+          <w:sz w:val="28"/>
+          <w:szCs w:val="28"/>
+        </w:rPr>
+      </w:pPr>
+      <w:r>
+        <w:rPr>
+          <w:rFonts w:ascii="Palatino Linotype" w:hAnsi="Palatino Linotype"/>
+          <w:sz w:val="28"/>
+          <w:szCs w:val="28"/>
+        </w:rPr>
+        <w:t xml:space="preserve">    def __</w:t>
+      </w:r>
+      <w:proofErr w:type="spellStart"/>
+      <w:r>
+        <w:rPr>
+          <w:rFonts w:ascii="Palatino Linotype" w:hAnsi="Palatino Linotype"/>
+          <w:sz w:val="28"/>
+          <w:szCs w:val="28"/>
+        </w:rPr>
+        <w:t>init</w:t>
+      </w:r>
+      <w:proofErr w:type="spellEnd"/>
+      <w:r>
+        <w:rPr>
+          <w:rFonts w:ascii="Palatino Linotype" w:hAnsi="Palatino Linotype"/>
+          <w:sz w:val="28"/>
+          <w:szCs w:val="28"/>
+        </w:rPr>
+        <w:t>__(self, name):</w:t>
+      </w:r>
+    </w:p>
+    <w:p>
+      <w:pPr>
+        <w:rPr>
+          <w:rFonts w:ascii="Palatino Linotype" w:hAnsi="Palatino Linotype"/>
+          <w:sz w:val="28"/>
+          <w:szCs w:val="28"/>
+        </w:rPr>
+      </w:pPr>
+      <w:r>
+        <w:rPr>
+          <w:rFonts w:ascii="Palatino Linotype" w:hAnsi="Palatino Linotype"/>
+          <w:sz w:val="28"/>
+          <w:szCs w:val="28"/>
+        </w:rPr>
+        <w:t xml:space="preserve">        self.name = name   # attribute (pipeline name) </w:t>
+      </w:r>
+    </w:p>
+    <w:p>
+      <w:pPr>
+        <w:rPr>
+          <w:rFonts w:ascii="Palatino Linotype" w:hAnsi="Palatino Linotype"/>
+          <w:sz w:val="28"/>
+          <w:szCs w:val="28"/>
+        </w:rPr>
+      </w:pPr>
+      <w:r>
+        <w:rPr>
+          <w:rFonts w:ascii="Palatino Linotype" w:hAnsi="Palatino Linotype"/>
+          <w:sz w:val="28"/>
+          <w:szCs w:val="28"/>
+        </w:rPr>
+        <w:t xml:space="preserve">    def extract(self):</w:t>
+      </w:r>
+    </w:p>
+    <w:p>
+      <w:pPr>
+        <w:rPr>
+          <w:rFonts w:ascii="Palatino Linotype" w:hAnsi="Palatino Linotype"/>
+          <w:sz w:val="28"/>
+          <w:szCs w:val="28"/>
+        </w:rPr>
+      </w:pPr>
+      <w:r>
+        <w:rPr>
+          <w:rFonts w:ascii="Palatino Linotype" w:hAnsi="Palatino Linotype"/>
+          <w:sz w:val="28"/>
+          <w:szCs w:val="28"/>
+        </w:rPr>
+        <w:t xml:space="preserve">        print(f"[{self.name}] Extracting data...")</w:t>
+      </w:r>
+    </w:p>
+    <w:p>
+      <w:pPr>
+        <w:rPr>
+          <w:rFonts w:ascii="Palatino Linotype" w:hAnsi="Palatino Linotype"/>
+          <w:sz w:val="28"/>
+          <w:szCs w:val="28"/>
+        </w:rPr>
+      </w:pPr>
+      <w:r>
+        <w:rPr>
+          <w:rFonts w:ascii="Palatino Linotype" w:hAnsi="Palatino Linotype"/>
+          <w:sz w:val="28"/>
+          <w:szCs w:val="28"/>
+        </w:rPr>
+        <w:t xml:space="preserve">        return ["1,Alice,200", "2,Bob,300"]</w:t>
+      </w:r>
+    </w:p>
+    <w:p>
+      <w:pPr>
+        <w:rPr>
+          <w:rFonts w:ascii="Palatino Linotype" w:hAnsi="Palatino Linotype"/>
+          <w:sz w:val="28"/>
+          <w:szCs w:val="28"/>
+        </w:rPr>
+      </w:pPr>
+      <w:r>
+        <w:rPr>
+          <w:rFonts w:ascii="Palatino Linotype" w:hAnsi="Palatino Linotype"/>
+          <w:sz w:val="28"/>
+          <w:szCs w:val="28"/>
+        </w:rPr>
+        <w:t xml:space="preserve">    def transform(self, data):</w:t>
+      </w:r>
+    </w:p>
+    <w:p>
+      <w:pPr>
+        <w:rPr>
+          <w:rFonts w:ascii="Palatino Linotype" w:hAnsi="Palatino Linotype"/>
+          <w:sz w:val="28"/>
+          <w:szCs w:val="28"/>
+        </w:rPr>
+      </w:pPr>
+      <w:r>
+        <w:rPr>
+          <w:rFonts w:ascii="Palatino Linotype" w:hAnsi="Palatino Linotype"/>
+          <w:sz w:val="28"/>
+          <w:szCs w:val="28"/>
+        </w:rPr>
+        <w:t xml:space="preserve">        print(f"[{self.name}] Transforming data...")</w:t>
+      </w:r>
+    </w:p>
+    <w:p>
+      <w:pPr>
+        <w:rPr>
+          <w:rFonts w:ascii="Palatino Linotype" w:hAnsi="Palatino Linotype"/>
+          <w:sz w:val="28"/>
+          <w:szCs w:val="28"/>
+        </w:rPr>
+      </w:pPr>
+      <w:r>
+        <w:rPr>
+          <w:rFonts w:ascii="Palatino Linotype" w:hAnsi="Palatino Linotype"/>
+          <w:sz w:val="28"/>
+          <w:szCs w:val="28"/>
+        </w:rPr>
+        <w:t xml:space="preserve">        return [</w:t>
+      </w:r>
+      <w:proofErr w:type="spellStart"/>
+      <w:r>
+        <w:rPr>
+          <w:rFonts w:ascii="Palatino Linotype" w:hAnsi="Palatino Linotype"/>
+          <w:sz w:val="28"/>
+          <w:szCs w:val="28"/>
+        </w:rPr>
+        <w:t>line.split</w:t>
+      </w:r>
+      <w:proofErr w:type="spellEnd"/>
+      <w:r>
+        <w:rPr>
+          <w:rFonts w:ascii="Palatino Linotype" w:hAnsi="Palatino Linotype"/>
+          <w:sz w:val="28"/>
+          <w:szCs w:val="28"/>
+        </w:rPr>
+        <w:t>(",") for line in data]</w:t>
+      </w:r>
+    </w:p>
+    <w:p>
+      <w:pPr>
+        <w:rPr>
+          <w:rFonts w:ascii="Palatino Linotype" w:hAnsi="Palatino Linotype"/>
+          <w:sz w:val="28"/>
+          <w:szCs w:val="28"/>
+        </w:rPr>
+      </w:pPr>
+      <w:r>
+        <w:rPr>
+          <w:rFonts w:ascii="Palatino Linotype" w:hAnsi="Palatino Linotype"/>
+          <w:sz w:val="28"/>
+          <w:szCs w:val="28"/>
+        </w:rPr>
+        <w:t xml:space="preserve">    def load(self, data):</w:t>
+      </w:r>
+    </w:p>
+    <w:p>
+      <w:pPr>
+        <w:rPr>
+          <w:rFonts w:ascii="Palatino Linotype" w:hAnsi="Palatino Linotype"/>
+          <w:sz w:val="28"/>
+          <w:szCs w:val="28"/>
+        </w:rPr>
+      </w:pPr>
+      <w:r>
+        <w:rPr>
+          <w:rFonts w:ascii="Palatino Linotype" w:hAnsi="Palatino Linotype"/>
+          <w:sz w:val="28"/>
+          <w:szCs w:val="28"/>
+        </w:rPr>
+        <w:t xml:space="preserve">        print(f"[{self.name}] Loading data into database...")</w:t>
+      </w:r>
+    </w:p>
+    <w:p>
+      <w:pPr>
+        <w:rPr>
+          <w:rFonts w:ascii="Palatino Linotype" w:hAnsi="Palatino Linotype"/>
+          <w:sz w:val="28"/>
+          <w:szCs w:val="28"/>
+        </w:rPr>
+      </w:pPr>
+      <w:r>
+        <w:rPr>
+          <w:rFonts w:ascii="Palatino Linotype" w:hAnsi="Palatino Linotype"/>
+          <w:sz w:val="28"/>
+          <w:szCs w:val="28"/>
+        </w:rPr>
+        <w:t xml:space="preserve">        for row in data:</w:t>
+      </w:r>
+    </w:p>
+    <w:p>
+      <w:pPr>
+        <w:rPr>
+          <w:rFonts w:ascii="Palatino Linotype" w:hAnsi="Palatino Linotype"/>
+          <w:sz w:val="28"/>
+          <w:szCs w:val="28"/>
+        </w:rPr>
+      </w:pPr>
+      <w:r>
+        <w:rPr>
+          <w:rFonts w:ascii="Palatino Linotype" w:hAnsi="Palatino Linotype"/>
+          <w:sz w:val="28"/>
+          <w:szCs w:val="28"/>
+        </w:rPr>
+        <w:t xml:space="preserve">            print(row)</w:t>
+      </w:r>
+    </w:p>
+    <w:p>
+      <w:pPr>
+        <w:rPr>
+          <w:rFonts w:ascii="Palatino Linotype" w:hAnsi="Palatino Linotype"/>
+          <w:sz w:val="28"/>
+          <w:szCs w:val="28"/>
+        </w:rPr>
+      </w:pPr>
+      <w:r>
+        <w:rPr>
+          <w:rFonts w:ascii="Palatino Linotype" w:hAnsi="Palatino Linotype"/>
+          <w:sz w:val="28"/>
+          <w:szCs w:val="28"/>
+        </w:rPr>
+        <w:t># Create Object</w:t>
+      </w:r>
+    </w:p>
+    <w:p>
+      <w:pPr>
+        <w:rPr>
+          <w:rFonts w:ascii="Palatino Linotype" w:hAnsi="Palatino Linotype"/>
+          <w:sz w:val="28"/>
+          <w:szCs w:val="28"/>
+        </w:rPr>
+      </w:pPr>
+      <w:r>
+        <w:rPr>
+          <w:rFonts w:ascii="Palatino Linotype" w:hAnsi="Palatino Linotype"/>
+          <w:sz w:val="28"/>
+          <w:szCs w:val="28"/>
+        </w:rPr>
+        <w:t xml:space="preserve">pipeline = </w:t>
+      </w:r>
+      <w:proofErr w:type="spellStart"/>
+      <w:r>
+        <w:rPr>
+          <w:rFonts w:ascii="Palatino Linotype" w:hAnsi="Palatino Linotype"/>
+          <w:sz w:val="28"/>
+          <w:szCs w:val="28"/>
+        </w:rPr>
+        <w:t>DataPipeline</w:t>
+      </w:r>
+      <w:proofErr w:type="spellEnd"/>
+      <w:r>
+        <w:rPr>
+          <w:rFonts w:ascii="Palatino Linotype" w:hAnsi="Palatino Linotype"/>
+          <w:sz w:val="28"/>
+          <w:szCs w:val="28"/>
+        </w:rPr>
+        <w:t>("</w:t>
+      </w:r>
+      <w:proofErr w:type="spellStart"/>
+      <w:r>
+        <w:rPr>
+          <w:rFonts w:ascii="Palatino Linotype" w:hAnsi="Palatino Linotype"/>
+          <w:sz w:val="28"/>
+          <w:szCs w:val="28"/>
+        </w:rPr>
+        <w:t>Sales_ETL</w:t>
+      </w:r>
+      <w:proofErr w:type="spellEnd"/>
+      <w:r>
+        <w:rPr>
+          <w:rFonts w:ascii="Palatino Linotype" w:hAnsi="Palatino Linotype"/>
+          <w:sz w:val="28"/>
+          <w:szCs w:val="28"/>
+        </w:rPr>
+        <w:t>")</w:t>
+      </w:r>
+    </w:p>
+    <w:p>
+      <w:pPr>
+        <w:rPr>
+          <w:rFonts w:ascii="Palatino Linotype" w:hAnsi="Palatino Linotype"/>
+          <w:sz w:val="28"/>
+          <w:szCs w:val="28"/>
+        </w:rPr>
+      </w:pPr>
+      <w:r>
+        <w:rPr>
+          <w:rFonts w:ascii="Palatino Linotype" w:hAnsi="Palatino Linotype"/>
+          <w:sz w:val="28"/>
+          <w:szCs w:val="28"/>
+        </w:rPr>
+        <w:t># Run Methods</w:t>
+      </w:r>
+    </w:p>
+    <w:p>
+      <w:pPr>
+        <w:rPr>
+          <w:rFonts w:ascii="Palatino Linotype" w:hAnsi="Palatino Linotype"/>
+          <w:sz w:val="28"/>
+          <w:szCs w:val="28"/>
+        </w:rPr>
+      </w:pPr>
+      <w:proofErr w:type="spellStart"/>
+      <w:r>
+        <w:rPr>
+          <w:rFonts w:ascii="Palatino Linotype" w:hAnsi="Palatino Linotype"/>
+          <w:sz w:val="28"/>
+          <w:szCs w:val="28"/>
+        </w:rPr>
+        <w:t>raw_data</w:t>
+      </w:r>
+      <w:proofErr w:type="spellEnd"/>
+      <w:r>
+        <w:rPr>
+          <w:rFonts w:ascii="Palatino Linotype" w:hAnsi="Palatino Linotype"/>
+          <w:sz w:val="28"/>
+          <w:szCs w:val="28"/>
+        </w:rPr>
+        <w:t xml:space="preserve"> = </w:t>
+      </w:r>
+      <w:proofErr w:type="spellStart"/>
+      <w:r>
+        <w:rPr>
+          <w:rFonts w:ascii="Palatino Linotype" w:hAnsi="Palatino Linotype"/>
+          <w:sz w:val="28"/>
+          <w:szCs w:val="28"/>
+        </w:rPr>
+        <w:t>pipeline.extract</w:t>
+      </w:r>
+      <w:proofErr w:type="spellEnd"/>
+      <w:r>
+        <w:rPr>
+          <w:rFonts w:ascii="Palatino Linotype" w:hAnsi="Palatino Linotype"/>
+          <w:sz w:val="28"/>
+          <w:szCs w:val="28"/>
+        </w:rPr>
+        <w:t>()</w:t>
+      </w:r>
+    </w:p>
+    <w:p>
+      <w:pPr>
+        <w:rPr>
+          <w:rFonts w:ascii="Palatino Linotype" w:hAnsi="Palatino Linotype"/>
+          <w:sz w:val="28"/>
+          <w:szCs w:val="28"/>
+        </w:rPr>
+      </w:pPr>
+      <w:proofErr w:type="spellStart"/>
+      <w:r>
+        <w:rPr>
+          <w:rFonts w:ascii="Palatino Linotype" w:hAnsi="Palatino Linotype"/>
+          <w:sz w:val="28"/>
+          <w:szCs w:val="28"/>
+        </w:rPr>
+        <w:t>processed_data</w:t>
+      </w:r>
+      <w:proofErr w:type="spellEnd"/>
+      <w:r>
+        <w:rPr>
+          <w:rFonts w:ascii="Palatino Linotype" w:hAnsi="Palatino Linotype"/>
+          <w:sz w:val="28"/>
+          <w:szCs w:val="28"/>
+        </w:rPr>
+        <w:t xml:space="preserve"> = </w:t>
+      </w:r>
+      <w:proofErr w:type="spellStart"/>
+      <w:r>
+        <w:rPr>
+          <w:rFonts w:ascii="Palatino Linotype" w:hAnsi="Palatino Linotype"/>
+          <w:sz w:val="28"/>
+          <w:szCs w:val="28"/>
+        </w:rPr>
+        <w:t>pipeline.transform</w:t>
+      </w:r>
+      <w:proofErr w:type="spellEnd"/>
+      <w:r>
+        <w:rPr>
+          <w:rFonts w:ascii="Palatino Linotype" w:hAnsi="Palatino Linotype"/>
+          <w:sz w:val="28"/>
+          <w:szCs w:val="28"/>
+        </w:rPr>
+        <w:t>(</w:t>
+      </w:r>
+      <w:proofErr w:type="spellStart"/>
+      <w:r>
+        <w:rPr>
+          <w:rFonts w:ascii="Palatino Linotype" w:hAnsi="Palatino Linotype"/>
+          <w:sz w:val="28"/>
+          <w:szCs w:val="28"/>
+        </w:rPr>
+        <w:t>raw_data</w:t>
+      </w:r>
+      <w:proofErr w:type="spellEnd"/>
+      <w:r>
+        <w:rPr>
+          <w:rFonts w:ascii="Palatino Linotype" w:hAnsi="Palatino Linotype"/>
+          <w:sz w:val="28"/>
+          <w:szCs w:val="28"/>
+        </w:rPr>
+        <w:t>)</w:t>
+      </w:r>
+    </w:p>
+    <w:p>
+      <w:pPr>
+        <w:rPr>
+          <w:rFonts w:ascii="Palatino Linotype" w:hAnsi="Palatino Linotype"/>
+          <w:sz w:val="28"/>
+          <w:szCs w:val="28"/>
+        </w:rPr>
+      </w:pPr>
+      <w:proofErr w:type="spellStart"/>
+      <w:r>
+        <w:rPr>
+          <w:rFonts w:ascii="Palatino Linotype" w:hAnsi="Palatino Linotype"/>
+          <w:sz w:val="28"/>
+          <w:szCs w:val="28"/>
+        </w:rPr>
+        <w:t>pipeline.load</w:t>
+      </w:r>
+      <w:proofErr w:type="spellEnd"/>
+      <w:r>
+        <w:rPr>
+          <w:rFonts w:ascii="Palatino Linotype" w:hAnsi="Palatino Linotype"/>
+          <w:sz w:val="28"/>
+          <w:szCs w:val="28"/>
+        </w:rPr>
+        <w:t>(</w:t>
+      </w:r>
+      <w:proofErr w:type="spellStart"/>
+      <w:r>
+        <w:rPr>
+          <w:rFonts w:ascii="Palatino Linotype" w:hAnsi="Palatino Linotype"/>
+          <w:sz w:val="28"/>
+          <w:szCs w:val="28"/>
+        </w:rPr>
+        <w:t>processed_data</w:t>
+      </w:r>
+      <w:proofErr w:type="spellEnd"/>
+      <w:r>
+        <w:rPr>
+          <w:rFonts w:ascii="Palatino Linotype" w:hAnsi="Palatino Linotype"/>
+          <w:sz w:val="28"/>
+          <w:szCs w:val="28"/>
+        </w:rPr>
+        <w:t>)</w:t>
+      </w:r>
+    </w:p>
+    <w:p>
+      <w:pPr>
+        <w:rPr>
+          <w:rFonts w:ascii="Palatino Linotype" w:hAnsi="Palatino Linotype"/>
+          <w:sz w:val="28"/>
+          <w:szCs w:val="28"/>
+        </w:rPr>
+      </w:pPr>
+      <w:r>
+        <w:rPr>
+          <w:rFonts w:ascii="Palatino Linotype" w:hAnsi="Palatino Linotype"/>
+          <w:sz w:val="28"/>
+          <w:szCs w:val="28"/>
+        </w:rPr>
+        <w:pict w14:anchorId="1C25CBDA">
+          <v:rect id="_x0000_i1028" style="width:0;height:1.5pt" o:hralign="center" o:hrstd="t" o:hr="t" fillcolor="#a0a0a0" stroked="f"/>
         </w:pict>
       </w:r>
     </w:p>
@@ -1392,317 +2214,54 @@
       </w:pPr>
       <w:r>
         <w:rPr>
-          <w:rFonts w:ascii="Palatino Linotype" w:hAnsi="Palatino Linotype"/>
-          <w:sz w:val="28"/>
-          <w:szCs w:val="28"/>
-        </w:rPr>
-        <w:t xml:space="preserve"> Real-Time Data Engineering Example</w:t>
-      </w:r>
-    </w:p>
-    <w:p>
-      <w:pPr>
-        <w:rPr>
-          <w:rFonts w:ascii="Palatino Linotype" w:hAnsi="Palatino Linotype"/>
-          <w:sz w:val="28"/>
-          <w:szCs w:val="28"/>
-        </w:rPr>
-      </w:pPr>
-      <w:r>
-        <w:rPr>
-          <w:rFonts w:ascii="Palatino Linotype" w:hAnsi="Palatino Linotype"/>
-          <w:sz w:val="28"/>
-          <w:szCs w:val="28"/>
-        </w:rPr>
-        <w:t>We’ll build a DataPipeline class for ETL.</w:t>
-      </w:r>
-    </w:p>
-    <w:p>
-      <w:pPr>
-        <w:rPr>
-          <w:rFonts w:ascii="Palatino Linotype" w:hAnsi="Palatino Linotype"/>
-          <w:sz w:val="28"/>
-          <w:szCs w:val="28"/>
-        </w:rPr>
-      </w:pPr>
-      <w:r>
-        <w:rPr>
-          <w:rFonts w:ascii="Palatino Linotype" w:hAnsi="Palatino Linotype"/>
-          <w:sz w:val="28"/>
-          <w:szCs w:val="28"/>
-        </w:rPr>
-        <w:t>class DataPipeline:</w:t>
-      </w:r>
-    </w:p>
-    <w:p>
-      <w:pPr>
-        <w:rPr>
-          <w:rFonts w:ascii="Palatino Linotype" w:hAnsi="Palatino Linotype"/>
-          <w:sz w:val="28"/>
-          <w:szCs w:val="28"/>
-        </w:rPr>
-      </w:pPr>
-      <w:r>
-        <w:rPr>
-          <w:rFonts w:ascii="Palatino Linotype" w:hAnsi="Palatino Linotype"/>
-          <w:sz w:val="28"/>
-          <w:szCs w:val="28"/>
-        </w:rPr>
-        <w:t xml:space="preserve">    def __init__(self, name):</w:t>
-      </w:r>
-    </w:p>
-    <w:p>
-      <w:pPr>
-        <w:rPr>
-          <w:rFonts w:ascii="Palatino Linotype" w:hAnsi="Palatino Linotype"/>
-          <w:sz w:val="28"/>
-          <w:szCs w:val="28"/>
-        </w:rPr>
-      </w:pPr>
-      <w:r>
-        <w:rPr>
-          <w:rFonts w:ascii="Palatino Linotype" w:hAnsi="Palatino Linotype"/>
-          <w:sz w:val="28"/>
-          <w:szCs w:val="28"/>
-        </w:rPr>
-        <w:t xml:space="preserve">        self.name = name   # attribute (pipeline name)</w:t>
-      </w:r>
-    </w:p>
-    <w:p>
-      <w:pPr>
-        <w:rPr>
-          <w:rFonts w:ascii="Palatino Linotype" w:hAnsi="Palatino Linotype"/>
-          <w:sz w:val="28"/>
-          <w:szCs w:val="28"/>
-        </w:rPr>
-      </w:pPr>
-      <w:r>
-        <w:rPr>
-          <w:rFonts w:ascii="Palatino Linotype" w:hAnsi="Palatino Linotype"/>
-          <w:sz w:val="28"/>
-          <w:szCs w:val="28"/>
-        </w:rPr>
-        <w:t xml:space="preserve">    </w:t>
-      </w:r>
-    </w:p>
-    <w:p>
-      <w:pPr>
-        <w:rPr>
-          <w:rFonts w:ascii="Palatino Linotype" w:hAnsi="Palatino Linotype"/>
-          <w:sz w:val="28"/>
-          <w:szCs w:val="28"/>
-        </w:rPr>
-      </w:pPr>
-      <w:r>
-        <w:rPr>
-          <w:rFonts w:ascii="Palatino Linotype" w:hAnsi="Palatino Linotype"/>
-          <w:sz w:val="28"/>
-          <w:szCs w:val="28"/>
-        </w:rPr>
-        <w:t xml:space="preserve">    def extract(self):</w:t>
-      </w:r>
-    </w:p>
-    <w:p>
-      <w:pPr>
-        <w:rPr>
-          <w:rFonts w:ascii="Palatino Linotype" w:hAnsi="Palatino Linotype"/>
-          <w:sz w:val="28"/>
-          <w:szCs w:val="28"/>
-        </w:rPr>
-      </w:pPr>
-      <w:r>
-        <w:rPr>
-          <w:rFonts w:ascii="Palatino Linotype" w:hAnsi="Palatino Linotype"/>
-          <w:sz w:val="28"/>
-          <w:szCs w:val="28"/>
-        </w:rPr>
-        <w:t xml:space="preserve">        print(f"[{self.name}] Extracting data...")</w:t>
-      </w:r>
-    </w:p>
-    <w:p>
-      <w:pPr>
-        <w:rPr>
-          <w:rFonts w:ascii="Palatino Linotype" w:hAnsi="Palatino Linotype"/>
-          <w:sz w:val="28"/>
-          <w:szCs w:val="28"/>
-        </w:rPr>
-      </w:pPr>
-      <w:r>
-        <w:rPr>
-          <w:rFonts w:ascii="Palatino Linotype" w:hAnsi="Palatino Linotype"/>
-          <w:sz w:val="28"/>
-          <w:szCs w:val="28"/>
-        </w:rPr>
-        <w:t xml:space="preserve">        return ["1,Alice,200", "2,Bob,300"]</w:t>
-      </w:r>
-    </w:p>
-    <w:p>
-      <w:pPr>
-        <w:rPr>
-          <w:rFonts w:ascii="Palatino Linotype" w:hAnsi="Palatino Linotype"/>
-          <w:sz w:val="28"/>
-          <w:szCs w:val="28"/>
-        </w:rPr>
-      </w:pPr>
-      <w:r>
-        <w:rPr>
-          <w:rFonts w:ascii="Palatino Linotype" w:hAnsi="Palatino Linotype"/>
-          <w:sz w:val="28"/>
-          <w:szCs w:val="28"/>
-        </w:rPr>
-        <w:t xml:space="preserve">    def transform(self, data):</w:t>
-      </w:r>
-    </w:p>
-    <w:p>
-      <w:pPr>
-        <w:rPr>
-          <w:rFonts w:ascii="Palatino Linotype" w:hAnsi="Palatino Linotype"/>
-          <w:sz w:val="28"/>
-          <w:szCs w:val="28"/>
-        </w:rPr>
-      </w:pPr>
-      <w:r>
-        <w:rPr>
-          <w:rFonts w:ascii="Palatino Linotype" w:hAnsi="Palatino Linotype"/>
-          <w:sz w:val="28"/>
-          <w:szCs w:val="28"/>
-        </w:rPr>
-        <w:t xml:space="preserve">        print(f"[{self.name}] Transforming data...")</w:t>
-      </w:r>
-    </w:p>
-    <w:p>
-      <w:pPr>
-        <w:rPr>
-          <w:rFonts w:ascii="Palatino Linotype" w:hAnsi="Palatino Linotype"/>
-          <w:sz w:val="28"/>
-          <w:szCs w:val="28"/>
-        </w:rPr>
-      </w:pPr>
-      <w:r>
-        <w:rPr>
-          <w:rFonts w:ascii="Palatino Linotype" w:hAnsi="Palatino Linotype"/>
-          <w:sz w:val="28"/>
-          <w:szCs w:val="28"/>
-        </w:rPr>
-        <w:t xml:space="preserve">        return [line.split(",") for line in data]</w:t>
-      </w:r>
-    </w:p>
-    <w:p>
-      <w:pPr>
-        <w:rPr>
-          <w:rFonts w:ascii="Palatino Linotype" w:hAnsi="Palatino Linotype"/>
-          <w:sz w:val="28"/>
-          <w:szCs w:val="28"/>
-        </w:rPr>
-      </w:pPr>
-      <w:r>
-        <w:rPr>
-          <w:rFonts w:ascii="Palatino Linotype" w:hAnsi="Palatino Linotype"/>
-          <w:sz w:val="28"/>
-          <w:szCs w:val="28"/>
-        </w:rPr>
-        <w:t xml:space="preserve">    def load(self, data):</w:t>
-      </w:r>
-    </w:p>
-    <w:p>
-      <w:pPr>
-        <w:rPr>
-          <w:rFonts w:ascii="Palatino Linotype" w:hAnsi="Palatino Linotype"/>
-          <w:sz w:val="28"/>
-          <w:szCs w:val="28"/>
-        </w:rPr>
-      </w:pPr>
-      <w:r>
-        <w:rPr>
-          <w:rFonts w:ascii="Palatino Linotype" w:hAnsi="Palatino Linotype"/>
-          <w:sz w:val="28"/>
-          <w:szCs w:val="28"/>
-        </w:rPr>
-        <w:t xml:space="preserve">        print(f"[{self.name}] Loading data into database...")</w:t>
-      </w:r>
-    </w:p>
-    <w:p>
-      <w:pPr>
-        <w:rPr>
-          <w:rFonts w:ascii="Palatino Linotype" w:hAnsi="Palatino Linotype"/>
-          <w:sz w:val="28"/>
-          <w:szCs w:val="28"/>
-        </w:rPr>
-      </w:pPr>
-      <w:r>
-        <w:rPr>
-          <w:rFonts w:ascii="Palatino Linotype" w:hAnsi="Palatino Linotype"/>
-          <w:sz w:val="28"/>
-          <w:szCs w:val="28"/>
-        </w:rPr>
-        <w:t xml:space="preserve">        for row in data:</w:t>
-      </w:r>
-    </w:p>
-    <w:p>
-      <w:pPr>
-        <w:rPr>
-          <w:rFonts w:ascii="Palatino Linotype" w:hAnsi="Palatino Linotype"/>
-          <w:sz w:val="28"/>
-          <w:szCs w:val="28"/>
-        </w:rPr>
-      </w:pPr>
-      <w:r>
-        <w:rPr>
-          <w:rFonts w:ascii="Palatino Linotype" w:hAnsi="Palatino Linotype"/>
-          <w:sz w:val="28"/>
-          <w:szCs w:val="28"/>
-        </w:rPr>
-        <w:t xml:space="preserve">            print(row)</w:t>
-      </w:r>
-    </w:p>
-    <w:p>
-      <w:pPr>
-        <w:rPr>
-          <w:rFonts w:ascii="Palatino Linotype" w:hAnsi="Palatino Linotype"/>
-          <w:sz w:val="28"/>
-          <w:szCs w:val="28"/>
-        </w:rPr>
-      </w:pPr>
-      <w:r>
-        <w:rPr>
-          <w:rFonts w:ascii="Palatino Linotype" w:hAnsi="Palatino Linotype"/>
-          <w:sz w:val="28"/>
-          <w:szCs w:val="28"/>
-        </w:rPr>
-        <w:t># Create Object</w:t>
-      </w:r>
-    </w:p>
-    <w:p>
-      <w:pPr>
-        <w:rPr>
-          <w:rFonts w:ascii="Palatino Linotype" w:hAnsi="Palatino Linotype"/>
-          <w:sz w:val="28"/>
-          <w:szCs w:val="28"/>
-        </w:rPr>
-      </w:pPr>
-      <w:r>
-        <w:rPr>
-          <w:rFonts w:ascii="Palatino Linotype" w:hAnsi="Palatino Linotype"/>
-          <w:sz w:val="28"/>
-          <w:szCs w:val="28"/>
-        </w:rPr>
-        <w:t>pipeline = DataPipeline("Sales_ETL")</w:t>
-      </w:r>
-    </w:p>
-    <w:p>
-      <w:pPr>
-        <w:rPr>
-          <w:rFonts w:ascii="Palatino Linotype" w:hAnsi="Palatino Linotype"/>
-          <w:sz w:val="28"/>
-          <w:szCs w:val="28"/>
-        </w:rPr>
-      </w:pPr>
-      <w:r>
-        <w:rPr>
-          <w:rFonts w:ascii="Palatino Linotype" w:hAnsi="Palatino Linotype"/>
-          <w:sz w:val="28"/>
-          <w:szCs w:val="28"/>
-        </w:rPr>
-        <w:t># Run Methods</w:t>
+          <w:rFonts w:ascii="Segoe UI Emoji" w:hAnsi="Segoe UI Emoji" w:cs="Segoe UI Emoji"/>
+          <w:sz w:val="28"/>
+          <w:szCs w:val="28"/>
+        </w:rPr>
+        <w:t>✅</w:t>
+      </w:r>
+      <w:r>
+        <w:rPr>
+          <w:rFonts w:ascii="Palatino Linotype" w:hAnsi="Palatino Linotype"/>
+          <w:sz w:val="28"/>
+          <w:szCs w:val="28"/>
+        </w:rPr>
+        <w:t xml:space="preserve"> Output:</w:t>
+      </w:r>
+    </w:p>
+    <w:p>
+      <w:pPr>
+        <w:rPr>
+          <w:rFonts w:ascii="Palatino Linotype" w:hAnsi="Palatino Linotype"/>
+          <w:sz w:val="28"/>
+          <w:szCs w:val="28"/>
+        </w:rPr>
+      </w:pPr>
+      <w:r>
+        <w:rPr>
+          <w:rFonts w:ascii="Palatino Linotype" w:hAnsi="Palatino Linotype"/>
+          <w:sz w:val="28"/>
+          <w:szCs w:val="28"/>
+        </w:rPr>
+        <w:t>[</w:t>
+      </w:r>
+      <w:proofErr w:type="spellStart"/>
+      <w:r>
+        <w:rPr>
+          <w:rFonts w:ascii="Palatino Linotype" w:hAnsi="Palatino Linotype"/>
+          <w:sz w:val="28"/>
+          <w:szCs w:val="28"/>
+        </w:rPr>
+        <w:t>Sales_ETL</w:t>
+      </w:r>
+      <w:proofErr w:type="spellEnd"/>
+      <w:r>
+        <w:rPr>
+          <w:rFonts w:ascii="Palatino Linotype" w:hAnsi="Palatino Linotype"/>
+          <w:sz w:val="28"/>
+          <w:szCs w:val="28"/>
+        </w:rPr>
+        <w:t>] Extracting data...</w:t>
       </w:r>
     </w:p>
     <w:p>
@@ -1720,136 +2279,60 @@
           <w:szCs w:val="28"/>
         </w:rPr>
         <w:lastRenderedPageBreak/>
-        <w:t>raw_data = pipeline.extract()</w:t>
-      </w:r>
-    </w:p>
-    <w:p>
-      <w:pPr>
-        <w:rPr>
-          <w:rFonts w:ascii="Palatino Linotype" w:hAnsi="Palatino Linotype"/>
-          <w:sz w:val="28"/>
-          <w:szCs w:val="28"/>
-        </w:rPr>
-      </w:pPr>
-      <w:r>
-        <w:rPr>
-          <w:rFonts w:ascii="Palatino Linotype" w:hAnsi="Palatino Linotype"/>
-          <w:sz w:val="28"/>
-          <w:szCs w:val="28"/>
-        </w:rPr>
-        <w:t>processed_data = pipeline.transform(raw_data)</w:t>
-      </w:r>
-    </w:p>
-    <w:p>
-      <w:pPr>
-        <w:rPr>
-          <w:rFonts w:ascii="Palatino Linotype" w:hAnsi="Palatino Linotype"/>
-          <w:sz w:val="28"/>
-          <w:szCs w:val="28"/>
-        </w:rPr>
-      </w:pPr>
-      <w:r>
-        <w:rPr>
-          <w:rFonts w:ascii="Palatino Linotype" w:hAnsi="Palatino Linotype"/>
-          <w:sz w:val="28"/>
-          <w:szCs w:val="28"/>
-        </w:rPr>
-        <w:t>pipeline.load(processed_data)</w:t>
-      </w:r>
-    </w:p>
-    <w:p>
-      <w:pPr>
-        <w:rPr>
-          <w:rFonts w:ascii="Palatino Linotype" w:hAnsi="Palatino Linotype"/>
-          <w:sz w:val="28"/>
-          <w:szCs w:val="28"/>
-        </w:rPr>
-      </w:pPr>
-      <w:r>
-        <w:rPr>
-          <w:rFonts w:ascii="Palatino Linotype" w:hAnsi="Palatino Linotype"/>
-          <w:sz w:val="28"/>
-          <w:szCs w:val="28"/>
-        </w:rPr>
-        <w:pict w14:anchorId="1C25CBDA">
-          <v:rect id="_x0000_i1152" style="width:0;height:1.5pt" o:hralign="center" o:hrstd="t" o:hr="t" fillcolor="#a0a0a0" stroked="f"/>
-        </w:pict>
-      </w:r>
-    </w:p>
-    <w:p>
-      <w:pPr>
-        <w:rPr>
-          <w:rFonts w:ascii="Palatino Linotype" w:hAnsi="Palatino Linotype"/>
-          <w:sz w:val="28"/>
-          <w:szCs w:val="28"/>
-        </w:rPr>
-      </w:pPr>
-      <w:r>
-        <w:rPr>
-          <w:rFonts w:ascii="Segoe UI Emoji" w:hAnsi="Segoe UI Emoji" w:cs="Segoe UI Emoji"/>
-          <w:sz w:val="28"/>
-          <w:szCs w:val="28"/>
-        </w:rPr>
-        <w:t>✅</w:t>
-      </w:r>
-      <w:r>
-        <w:rPr>
-          <w:rFonts w:ascii="Palatino Linotype" w:hAnsi="Palatino Linotype"/>
-          <w:sz w:val="28"/>
-          <w:szCs w:val="28"/>
-        </w:rPr>
-        <w:t xml:space="preserve"> Output:</w:t>
-      </w:r>
-    </w:p>
-    <w:p>
-      <w:pPr>
-        <w:rPr>
-          <w:rFonts w:ascii="Palatino Linotype" w:hAnsi="Palatino Linotype"/>
-          <w:sz w:val="28"/>
-          <w:szCs w:val="28"/>
-        </w:rPr>
-      </w:pPr>
-      <w:r>
-        <w:rPr>
-          <w:rFonts w:ascii="Palatino Linotype" w:hAnsi="Palatino Linotype"/>
-          <w:sz w:val="28"/>
-          <w:szCs w:val="28"/>
-        </w:rPr>
-        <w:t>[Sales_ETL] Extracting data...</w:t>
-      </w:r>
-    </w:p>
-    <w:p>
-      <w:pPr>
-        <w:rPr>
-          <w:rFonts w:ascii="Palatino Linotype" w:hAnsi="Palatino Linotype"/>
-          <w:sz w:val="28"/>
-          <w:szCs w:val="28"/>
-        </w:rPr>
-      </w:pPr>
-      <w:r>
-        <w:rPr>
-          <w:rFonts w:ascii="Palatino Linotype" w:hAnsi="Palatino Linotype"/>
-          <w:sz w:val="28"/>
-          <w:szCs w:val="28"/>
-        </w:rPr>
-        <w:t>[Sales_ETL] Transforming data...</w:t>
-      </w:r>
-    </w:p>
-    <w:p>
-      <w:pPr>
-        <w:rPr>
-          <w:rFonts w:ascii="Palatino Linotype" w:hAnsi="Palatino Linotype"/>
-          <w:sz w:val="28"/>
-          <w:szCs w:val="28"/>
-        </w:rPr>
-      </w:pPr>
-      <w:r>
-        <w:rPr>
-          <w:rFonts w:ascii="Palatino Linotype" w:hAnsi="Palatino Linotype"/>
-          <w:sz w:val="28"/>
-          <w:szCs w:val="28"/>
-        </w:rPr>
-        <w:t>[Sales_ETL] Loading data into database...</w:t>
+        <w:t>[</w:t>
+      </w:r>
+      <w:proofErr w:type="spellStart"/>
+      <w:r>
+        <w:rPr>
+          <w:rFonts w:ascii="Palatino Linotype" w:hAnsi="Palatino Linotype"/>
+          <w:sz w:val="28"/>
+          <w:szCs w:val="28"/>
+        </w:rPr>
+        <w:t>Sales_ETL</w:t>
+      </w:r>
+      <w:proofErr w:type="spellEnd"/>
+      <w:r>
+        <w:rPr>
+          <w:rFonts w:ascii="Palatino Linotype" w:hAnsi="Palatino Linotype"/>
+          <w:sz w:val="28"/>
+          <w:szCs w:val="28"/>
+        </w:rPr>
+        <w:t>] Transforming data...</w:t>
+      </w:r>
+    </w:p>
+    <w:p>
+      <w:pPr>
+        <w:rPr>
+          <w:rFonts w:ascii="Palatino Linotype" w:hAnsi="Palatino Linotype"/>
+          <w:sz w:val="28"/>
+          <w:szCs w:val="28"/>
+        </w:rPr>
+      </w:pPr>
+      <w:r>
+        <w:rPr>
+          <w:rFonts w:ascii="Palatino Linotype" w:hAnsi="Palatino Linotype"/>
+          <w:sz w:val="28"/>
+          <w:szCs w:val="28"/>
+        </w:rPr>
+        <w:t>[</w:t>
+      </w:r>
+      <w:proofErr w:type="spellStart"/>
+      <w:r>
+        <w:rPr>
+          <w:rFonts w:ascii="Palatino Linotype" w:hAnsi="Palatino Linotype"/>
+          <w:sz w:val="28"/>
+          <w:szCs w:val="28"/>
+        </w:rPr>
+        <w:t>Sales_ETL</w:t>
+      </w:r>
+      <w:proofErr w:type="spellEnd"/>
+      <w:r>
+        <w:rPr>
+          <w:rFonts w:ascii="Palatino Linotype" w:hAnsi="Palatino Linotype"/>
+          <w:sz w:val="28"/>
+          <w:szCs w:val="28"/>
+        </w:rPr>
+        <w:t>] Loading data into database...</w:t>
       </w:r>
     </w:p>
     <w:p>
@@ -1901,7 +2384,7 @@
           <w:szCs w:val="28"/>
         </w:rPr>
         <w:pict w14:anchorId="710A39FE">
-          <v:rect id="_x0000_i1153" style="width:0;height:1.5pt" o:hralign="center" o:hrstd="t" o:hr="t" fillcolor="#a0a0a0" stroked="f"/>
+          <v:rect id="_x0000_i1029" style="width:0;height:1.5pt" o:hralign="center" o:hrstd="t" o:hr="t" fillcolor="#a0a0a0" stroked="f"/>
         </w:pict>
       </w:r>
     </w:p>
@@ -2035,7 +2518,25 @@
           <w:sz w:val="28"/>
           <w:szCs w:val="28"/>
         </w:rPr>
-        <w:t xml:space="preserve"> that define the behavior.</w:t>
+        <w:t xml:space="preserve"> that define the </w:t>
+      </w:r>
+      <w:proofErr w:type="spellStart"/>
+      <w:r>
+        <w:rPr>
+          <w:rFonts w:ascii="Palatino Linotype" w:hAnsi="Palatino Linotype"/>
+          <w:sz w:val="28"/>
+          <w:szCs w:val="28"/>
+        </w:rPr>
+        <w:t>behavior</w:t>
+      </w:r>
+      <w:proofErr w:type="spellEnd"/>
+      <w:r>
+        <w:rPr>
+          <w:rFonts w:ascii="Palatino Linotype" w:hAnsi="Palatino Linotype"/>
+          <w:sz w:val="28"/>
+          <w:szCs w:val="28"/>
+        </w:rPr>
+        <w:t>.</w:t>
       </w:r>
     </w:p>
     <w:p>
@@ -2053,7 +2554,7 @@
           <w:szCs w:val="36"/>
         </w:rPr>
         <w:pict w14:anchorId="765DB742">
-          <v:rect id="_x0000_i1088" style="width:0;height:1.5pt" o:hralign="center" o:hrstd="t" o:hr="t" fillcolor="#a0a0a0" stroked="f"/>
+          <v:rect id="_x0000_i1030" style="width:0;height:1.5pt" o:hralign="center" o:hrstd="t" o:hr="t" fillcolor="#a0a0a0" stroked="f"/>
         </w:pict>
       </w:r>
     </w:p>
@@ -2092,60 +2593,238 @@
           <w:sz w:val="36"/>
           <w:szCs w:val="36"/>
         </w:rPr>
-        <w:t>class BankAccount:</w:t>
-      </w:r>
-    </w:p>
-    <w:p>
-      <w:pPr>
-        <w:rPr>
-          <w:rFonts w:ascii="Palatino Linotype" w:hAnsi="Palatino Linotype"/>
-          <w:sz w:val="36"/>
-          <w:szCs w:val="36"/>
-        </w:rPr>
-      </w:pPr>
-      <w:r>
-        <w:rPr>
-          <w:rFonts w:ascii="Palatino Linotype" w:hAnsi="Palatino Linotype"/>
-          <w:sz w:val="36"/>
-          <w:szCs w:val="36"/>
-        </w:rPr>
-        <w:t xml:space="preserve">    def __init__(self, balance):</w:t>
-      </w:r>
-    </w:p>
-    <w:p>
-      <w:pPr>
-        <w:rPr>
-          <w:rFonts w:ascii="Palatino Linotype" w:hAnsi="Palatino Linotype"/>
-          <w:sz w:val="36"/>
-          <w:szCs w:val="36"/>
-        </w:rPr>
-      </w:pPr>
-      <w:r>
-        <w:rPr>
-          <w:rFonts w:ascii="Palatino Linotype" w:hAnsi="Palatino Linotype"/>
-          <w:sz w:val="36"/>
-          <w:szCs w:val="36"/>
-        </w:rPr>
-        <w:t xml:space="preserve">        self.__balance = balance   # private variable</w:t>
-      </w:r>
-    </w:p>
-    <w:p>
-      <w:pPr>
-        <w:rPr>
-          <w:rFonts w:ascii="Palatino Linotype" w:hAnsi="Palatino Linotype"/>
-          <w:sz w:val="36"/>
-          <w:szCs w:val="36"/>
-        </w:rPr>
-      </w:pPr>
-    </w:p>
-    <w:p>
-      <w:pPr>
-        <w:rPr>
-          <w:rFonts w:ascii="Palatino Linotype" w:hAnsi="Palatino Linotype"/>
-          <w:sz w:val="36"/>
-          <w:szCs w:val="36"/>
-        </w:rPr>
-      </w:pPr>
+        <w:t xml:space="preserve">class </w:t>
+      </w:r>
+      <w:proofErr w:type="spellStart"/>
+      <w:r>
+        <w:rPr>
+          <w:rFonts w:ascii="Palatino Linotype" w:hAnsi="Palatino Linotype"/>
+          <w:sz w:val="36"/>
+          <w:szCs w:val="36"/>
+        </w:rPr>
+        <w:t>BankAccount</w:t>
+      </w:r>
+      <w:proofErr w:type="spellEnd"/>
+      <w:r>
+        <w:rPr>
+          <w:rFonts w:ascii="Palatino Linotype" w:hAnsi="Palatino Linotype"/>
+          <w:sz w:val="36"/>
+          <w:szCs w:val="36"/>
+        </w:rPr>
+        <w:t>:</w:t>
+      </w:r>
+    </w:p>
+    <w:p>
+      <w:pPr>
+        <w:rPr>
+          <w:rFonts w:ascii="Palatino Linotype" w:hAnsi="Palatino Linotype"/>
+          <w:sz w:val="36"/>
+          <w:szCs w:val="36"/>
+        </w:rPr>
+      </w:pPr>
+      <w:r>
+        <w:rPr>
+          <w:rFonts w:ascii="Palatino Linotype" w:hAnsi="Palatino Linotype"/>
+          <w:sz w:val="36"/>
+          <w:szCs w:val="36"/>
+        </w:rPr>
+        <w:t xml:space="preserve">    def __</w:t>
+      </w:r>
+      <w:proofErr w:type="spellStart"/>
+      <w:r>
+        <w:rPr>
+          <w:rFonts w:ascii="Palatino Linotype" w:hAnsi="Palatino Linotype"/>
+          <w:sz w:val="36"/>
+          <w:szCs w:val="36"/>
+        </w:rPr>
+        <w:t>init</w:t>
+      </w:r>
+      <w:proofErr w:type="spellEnd"/>
+      <w:r>
+        <w:rPr>
+          <w:rFonts w:ascii="Palatino Linotype" w:hAnsi="Palatino Linotype"/>
+          <w:sz w:val="36"/>
+          <w:szCs w:val="36"/>
+        </w:rPr>
+        <w:t>__(self, balance):</w:t>
+      </w:r>
+    </w:p>
+    <w:p>
+      <w:pPr>
+        <w:rPr>
+          <w:rFonts w:ascii="Palatino Linotype" w:hAnsi="Palatino Linotype"/>
+          <w:sz w:val="36"/>
+          <w:szCs w:val="36"/>
+        </w:rPr>
+      </w:pPr>
+      <w:r>
+        <w:rPr>
+          <w:rFonts w:ascii="Palatino Linotype" w:hAnsi="Palatino Linotype"/>
+          <w:sz w:val="36"/>
+          <w:szCs w:val="36"/>
+        </w:rPr>
+        <w:t xml:space="preserve">        </w:t>
+      </w:r>
+      <w:proofErr w:type="spellStart"/>
+      <w:r>
+        <w:rPr>
+          <w:rFonts w:ascii="Palatino Linotype" w:hAnsi="Palatino Linotype"/>
+          <w:sz w:val="36"/>
+          <w:szCs w:val="36"/>
+        </w:rPr>
+        <w:t>self.__balance</w:t>
+      </w:r>
+      <w:proofErr w:type="spellEnd"/>
+      <w:r>
+        <w:rPr>
+          <w:rFonts w:ascii="Palatino Linotype" w:hAnsi="Palatino Linotype"/>
+          <w:sz w:val="36"/>
+          <w:szCs w:val="36"/>
+        </w:rPr>
+        <w:t xml:space="preserve"> = balance   # private variable</w:t>
+      </w:r>
+    </w:p>
+    <w:p>
+      <w:pPr>
+        <w:rPr>
+          <w:rFonts w:ascii="Palatino Linotype" w:hAnsi="Palatino Linotype"/>
+          <w:sz w:val="36"/>
+          <w:szCs w:val="36"/>
+        </w:rPr>
+      </w:pPr>
+    </w:p>
+    <w:p>
+      <w:pPr>
+        <w:rPr>
+          <w:rFonts w:ascii="Palatino Linotype" w:hAnsi="Palatino Linotype"/>
+          <w:sz w:val="36"/>
+          <w:szCs w:val="36"/>
+        </w:rPr>
+      </w:pPr>
+      <w:r>
+        <w:rPr>
+          <w:rFonts w:ascii="Palatino Linotype" w:hAnsi="Palatino Linotype"/>
+          <w:sz w:val="36"/>
+          <w:szCs w:val="36"/>
+        </w:rPr>
+        <w:t xml:space="preserve">    def deposit(self, amount):</w:t>
+      </w:r>
+    </w:p>
+    <w:p>
+      <w:pPr>
+        <w:rPr>
+          <w:rFonts w:ascii="Palatino Linotype" w:hAnsi="Palatino Linotype"/>
+          <w:sz w:val="36"/>
+          <w:szCs w:val="36"/>
+        </w:rPr>
+      </w:pPr>
+      <w:r>
+        <w:rPr>
+          <w:rFonts w:ascii="Palatino Linotype" w:hAnsi="Palatino Linotype"/>
+          <w:sz w:val="36"/>
+          <w:szCs w:val="36"/>
+        </w:rPr>
+        <w:t xml:space="preserve">        </w:t>
+      </w:r>
+      <w:proofErr w:type="spellStart"/>
+      <w:r>
+        <w:rPr>
+          <w:rFonts w:ascii="Palatino Linotype" w:hAnsi="Palatino Linotype"/>
+          <w:sz w:val="36"/>
+          <w:szCs w:val="36"/>
+        </w:rPr>
+        <w:t>self.__balance</w:t>
+      </w:r>
+      <w:proofErr w:type="spellEnd"/>
+      <w:r>
+        <w:rPr>
+          <w:rFonts w:ascii="Palatino Linotype" w:hAnsi="Palatino Linotype"/>
+          <w:sz w:val="36"/>
+          <w:szCs w:val="36"/>
+        </w:rPr>
+        <w:t xml:space="preserve"> += amount</w:t>
+      </w:r>
+    </w:p>
+    <w:p>
+      <w:pPr>
+        <w:rPr>
+          <w:rFonts w:ascii="Palatino Linotype" w:hAnsi="Palatino Linotype"/>
+          <w:sz w:val="36"/>
+          <w:szCs w:val="36"/>
+        </w:rPr>
+      </w:pPr>
+    </w:p>
+    <w:p>
+      <w:pPr>
+        <w:rPr>
+          <w:rFonts w:ascii="Palatino Linotype" w:hAnsi="Palatino Linotype"/>
+          <w:sz w:val="36"/>
+          <w:szCs w:val="36"/>
+        </w:rPr>
+      </w:pPr>
+      <w:r>
+        <w:rPr>
+          <w:rFonts w:ascii="Palatino Linotype" w:hAnsi="Palatino Linotype"/>
+          <w:sz w:val="36"/>
+          <w:szCs w:val="36"/>
+        </w:rPr>
+        <w:t xml:space="preserve">    def </w:t>
+      </w:r>
+      <w:proofErr w:type="spellStart"/>
+      <w:r>
+        <w:rPr>
+          <w:rFonts w:ascii="Palatino Linotype" w:hAnsi="Palatino Linotype"/>
+          <w:sz w:val="36"/>
+          <w:szCs w:val="36"/>
+        </w:rPr>
+        <w:t>get_balance</w:t>
+      </w:r>
+      <w:proofErr w:type="spellEnd"/>
+      <w:r>
+        <w:rPr>
+          <w:rFonts w:ascii="Palatino Linotype" w:hAnsi="Palatino Linotype"/>
+          <w:sz w:val="36"/>
+          <w:szCs w:val="36"/>
+        </w:rPr>
+        <w:t>(self):</w:t>
+      </w:r>
+    </w:p>
+    <w:p>
+      <w:pPr>
+        <w:rPr>
+          <w:rFonts w:ascii="Palatino Linotype" w:hAnsi="Palatino Linotype"/>
+          <w:sz w:val="36"/>
+          <w:szCs w:val="36"/>
+        </w:rPr>
+      </w:pPr>
+      <w:r>
+        <w:rPr>
+          <w:rFonts w:ascii="Palatino Linotype" w:hAnsi="Palatino Linotype"/>
+          <w:sz w:val="36"/>
+          <w:szCs w:val="36"/>
+        </w:rPr>
+        <w:t xml:space="preserve">        return </w:t>
+      </w:r>
+      <w:proofErr w:type="spellStart"/>
+      <w:r>
+        <w:rPr>
+          <w:rFonts w:ascii="Palatino Linotype" w:hAnsi="Palatino Linotype"/>
+          <w:sz w:val="36"/>
+          <w:szCs w:val="36"/>
+        </w:rPr>
+        <w:t>self.__balance</w:t>
+      </w:r>
+      <w:proofErr w:type="spellEnd"/>
+    </w:p>
+    <w:p>
+      <w:pPr>
+        <w:rPr>
+          <w:rFonts w:ascii="Palatino Linotype" w:hAnsi="Palatino Linotype"/>
+          <w:sz w:val="36"/>
+          <w:szCs w:val="36"/>
+        </w:rPr>
+      </w:pPr>
+      <w:proofErr w:type="spellStart"/>
       <w:r>
         <w:rPr>
           <w:rFonts w:ascii="Palatino Linotype" w:hAnsi="Palatino Linotype"/>
@@ -2153,118 +2832,96 @@
           <w:szCs w:val="36"/>
         </w:rPr>
         <w:lastRenderedPageBreak/>
-        <w:t xml:space="preserve">    def deposit(self, amount):</w:t>
-      </w:r>
-    </w:p>
-    <w:p>
-      <w:pPr>
-        <w:rPr>
-          <w:rFonts w:ascii="Palatino Linotype" w:hAnsi="Palatino Linotype"/>
-          <w:sz w:val="36"/>
-          <w:szCs w:val="36"/>
-        </w:rPr>
-      </w:pPr>
-      <w:r>
-        <w:rPr>
-          <w:rFonts w:ascii="Palatino Linotype" w:hAnsi="Palatino Linotype"/>
-          <w:sz w:val="36"/>
-          <w:szCs w:val="36"/>
-        </w:rPr>
-        <w:t xml:space="preserve">        self.__balance += amount</w:t>
-      </w:r>
-    </w:p>
-    <w:p>
-      <w:pPr>
-        <w:rPr>
-          <w:rFonts w:ascii="Palatino Linotype" w:hAnsi="Palatino Linotype"/>
-          <w:sz w:val="36"/>
-          <w:szCs w:val="36"/>
-        </w:rPr>
-      </w:pPr>
-    </w:p>
-    <w:p>
-      <w:pPr>
-        <w:rPr>
-          <w:rFonts w:ascii="Palatino Linotype" w:hAnsi="Palatino Linotype"/>
-          <w:sz w:val="36"/>
-          <w:szCs w:val="36"/>
-        </w:rPr>
-      </w:pPr>
-      <w:r>
-        <w:rPr>
-          <w:rFonts w:ascii="Palatino Linotype" w:hAnsi="Palatino Linotype"/>
-          <w:sz w:val="36"/>
-          <w:szCs w:val="36"/>
-        </w:rPr>
-        <w:t xml:space="preserve">    def get_balance(self):</w:t>
-      </w:r>
-    </w:p>
-    <w:p>
-      <w:pPr>
-        <w:rPr>
-          <w:rFonts w:ascii="Palatino Linotype" w:hAnsi="Palatino Linotype"/>
-          <w:sz w:val="36"/>
-          <w:szCs w:val="36"/>
-        </w:rPr>
-      </w:pPr>
-      <w:r>
-        <w:rPr>
-          <w:rFonts w:ascii="Palatino Linotype" w:hAnsi="Palatino Linotype"/>
-          <w:sz w:val="36"/>
-          <w:szCs w:val="36"/>
-        </w:rPr>
-        <w:t xml:space="preserve">        return self.__balance</w:t>
-      </w:r>
-    </w:p>
-    <w:p>
-      <w:pPr>
-        <w:rPr>
-          <w:rFonts w:ascii="Palatino Linotype" w:hAnsi="Palatino Linotype"/>
-          <w:sz w:val="36"/>
-          <w:szCs w:val="36"/>
-        </w:rPr>
-      </w:pPr>
-      <w:r>
-        <w:rPr>
-          <w:rFonts w:ascii="Palatino Linotype" w:hAnsi="Palatino Linotype"/>
-          <w:sz w:val="36"/>
-          <w:szCs w:val="36"/>
-        </w:rPr>
-        <w:t>acc = BankAccount(1000)</w:t>
-      </w:r>
-    </w:p>
-    <w:p>
-      <w:pPr>
-        <w:rPr>
-          <w:rFonts w:ascii="Palatino Linotype" w:hAnsi="Palatino Linotype"/>
-          <w:sz w:val="36"/>
-          <w:szCs w:val="36"/>
-        </w:rPr>
-      </w:pPr>
-      <w:r>
-        <w:rPr>
-          <w:rFonts w:ascii="Palatino Linotype" w:hAnsi="Palatino Linotype"/>
-          <w:sz w:val="36"/>
-          <w:szCs w:val="36"/>
-        </w:rPr>
-        <w:t>acc.deposit(500)</w:t>
-      </w:r>
-    </w:p>
-    <w:p>
-      <w:pPr>
-        <w:rPr>
-          <w:rFonts w:ascii="Palatino Linotype" w:hAnsi="Palatino Linotype"/>
-          <w:sz w:val="36"/>
-          <w:szCs w:val="36"/>
-        </w:rPr>
-      </w:pPr>
-      <w:r>
-        <w:rPr>
-          <w:rFonts w:ascii="Palatino Linotype" w:hAnsi="Palatino Linotype"/>
-          <w:sz w:val="36"/>
-          <w:szCs w:val="36"/>
-        </w:rPr>
-        <w:t>print(acc.get_balance())   # 1500</w:t>
+        <w:t>acc</w:t>
+      </w:r>
+      <w:proofErr w:type="spellEnd"/>
+      <w:r>
+        <w:rPr>
+          <w:rFonts w:ascii="Palatino Linotype" w:hAnsi="Palatino Linotype"/>
+          <w:sz w:val="36"/>
+          <w:szCs w:val="36"/>
+        </w:rPr>
+        <w:t xml:space="preserve"> = </w:t>
+      </w:r>
+      <w:proofErr w:type="spellStart"/>
+      <w:r>
+        <w:rPr>
+          <w:rFonts w:ascii="Palatino Linotype" w:hAnsi="Palatino Linotype"/>
+          <w:sz w:val="36"/>
+          <w:szCs w:val="36"/>
+        </w:rPr>
+        <w:t>BankAccount</w:t>
+      </w:r>
+      <w:proofErr w:type="spellEnd"/>
+      <w:r>
+        <w:rPr>
+          <w:rFonts w:ascii="Palatino Linotype" w:hAnsi="Palatino Linotype"/>
+          <w:sz w:val="36"/>
+          <w:szCs w:val="36"/>
+        </w:rPr>
+        <w:t>(1000)</w:t>
+      </w:r>
+    </w:p>
+    <w:p>
+      <w:pPr>
+        <w:rPr>
+          <w:rFonts w:ascii="Palatino Linotype" w:hAnsi="Palatino Linotype"/>
+          <w:sz w:val="36"/>
+          <w:szCs w:val="36"/>
+        </w:rPr>
+      </w:pPr>
+      <w:proofErr w:type="spellStart"/>
+      <w:r>
+        <w:rPr>
+          <w:rFonts w:ascii="Palatino Linotype" w:hAnsi="Palatino Linotype"/>
+          <w:sz w:val="36"/>
+          <w:szCs w:val="36"/>
+        </w:rPr>
+        <w:t>acc.deposit</w:t>
+      </w:r>
+      <w:proofErr w:type="spellEnd"/>
+      <w:r>
+        <w:rPr>
+          <w:rFonts w:ascii="Palatino Linotype" w:hAnsi="Palatino Linotype"/>
+          <w:sz w:val="36"/>
+          <w:szCs w:val="36"/>
+        </w:rPr>
+        <w:t>(500)</w:t>
+      </w:r>
+    </w:p>
+    <w:p>
+      <w:pPr>
+        <w:rPr>
+          <w:rFonts w:ascii="Palatino Linotype" w:hAnsi="Palatino Linotype"/>
+          <w:sz w:val="36"/>
+          <w:szCs w:val="36"/>
+        </w:rPr>
+      </w:pPr>
+      <w:r>
+        <w:rPr>
+          <w:rFonts w:ascii="Palatino Linotype" w:hAnsi="Palatino Linotype"/>
+          <w:sz w:val="36"/>
+          <w:szCs w:val="36"/>
+        </w:rPr>
+        <w:t>print(</w:t>
+      </w:r>
+      <w:proofErr w:type="spellStart"/>
+      <w:r>
+        <w:rPr>
+          <w:rFonts w:ascii="Palatino Linotype" w:hAnsi="Palatino Linotype"/>
+          <w:sz w:val="36"/>
+          <w:szCs w:val="36"/>
+        </w:rPr>
+        <w:t>acc.get_balance</w:t>
+      </w:r>
+      <w:proofErr w:type="spellEnd"/>
+      <w:r>
+        <w:rPr>
+          <w:rFonts w:ascii="Palatino Linotype" w:hAnsi="Palatino Linotype"/>
+          <w:sz w:val="36"/>
+          <w:szCs w:val="36"/>
+        </w:rPr>
+        <w:t>())   # 1500</w:t>
       </w:r>
     </w:p>
     <w:p>
@@ -2282,7 +2939,7 @@
           <w:szCs w:val="36"/>
         </w:rPr>
         <w:pict w14:anchorId="044C6181">
-          <v:rect id="_x0000_i1089" style="width:0;height:1.5pt" o:hralign="center" o:hrstd="t" o:hr="t" fillcolor="#a0a0a0" stroked="f"/>
+          <v:rect id="_x0000_i1031" style="width:0;height:1.5pt" o:hralign="center" o:hrstd="t" o:hr="t" fillcolor="#a0a0a0" stroked="f"/>
         </w:pict>
       </w:r>
     </w:p>
@@ -2443,14 +3100,34 @@
           <w:szCs w:val="36"/>
         </w:rPr>
       </w:pPr>
-      <w:r>
-        <w:rPr>
-          <w:rFonts w:ascii="Palatino Linotype" w:hAnsi="Palatino Linotype"/>
-          <w:sz w:val="36"/>
-          <w:szCs w:val="36"/>
-        </w:rPr>
-        <w:t>d.speak()   # Woof Woof</w:t>
-      </w:r>
+      <w:proofErr w:type="spellStart"/>
+      <w:r>
+        <w:rPr>
+          <w:rFonts w:ascii="Palatino Linotype" w:hAnsi="Palatino Linotype"/>
+          <w:sz w:val="36"/>
+          <w:szCs w:val="36"/>
+        </w:rPr>
+        <w:t>d.speak</w:t>
+      </w:r>
+      <w:proofErr w:type="spellEnd"/>
+      <w:r>
+        <w:rPr>
+          <w:rFonts w:ascii="Palatino Linotype" w:hAnsi="Palatino Linotype"/>
+          <w:sz w:val="36"/>
+          <w:szCs w:val="36"/>
+        </w:rPr>
+        <w:t xml:space="preserve">()   # Woof </w:t>
+      </w:r>
+      <w:proofErr w:type="spellStart"/>
+      <w:r>
+        <w:rPr>
+          <w:rFonts w:ascii="Palatino Linotype" w:hAnsi="Palatino Linotype"/>
+          <w:sz w:val="36"/>
+          <w:szCs w:val="36"/>
+        </w:rPr>
+        <w:t>Woof</w:t>
+      </w:r>
+      <w:proofErr w:type="spellEnd"/>
     </w:p>
     <w:p>
       <w:pPr>
@@ -2467,7 +3144,7 @@
           <w:szCs w:val="36"/>
         </w:rPr>
         <w:pict w14:anchorId="01455587">
-          <v:rect id="_x0000_i1090" style="width:0;height:1.5pt" o:hralign="center" o:hrstd="t" o:hr="t" fillcolor="#a0a0a0" stroked="f"/>
+          <v:rect id="_x0000_i1032" style="width:0;height:1.5pt" o:hralign="center" o:hrstd="t" o:hr="t" fillcolor="#a0a0a0" stroked="f"/>
         </w:pict>
       </w:r>
     </w:p>
@@ -2489,41 +3166,92 @@
           <w:sz w:val="36"/>
           <w:szCs w:val="36"/>
         </w:rPr>
+        <w:t>5. Polymorphism = Same function, different results</w:t>
+      </w:r>
+    </w:p>
+    <w:p>
+      <w:pPr>
+        <w:rPr>
+          <w:rFonts w:ascii="Palatino Linotype" w:hAnsi="Palatino Linotype"/>
+          <w:sz w:val="36"/>
+          <w:szCs w:val="36"/>
+        </w:rPr>
+      </w:pPr>
+      <w:r>
+        <w:rPr>
+          <w:rFonts w:ascii="Palatino Linotype" w:hAnsi="Palatino Linotype"/>
+          <w:sz w:val="36"/>
+          <w:szCs w:val="36"/>
+        </w:rPr>
+        <w:t>class Cat:</w:t>
+      </w:r>
+    </w:p>
+    <w:p>
+      <w:pPr>
+        <w:rPr>
+          <w:rFonts w:ascii="Palatino Linotype" w:hAnsi="Palatino Linotype"/>
+          <w:sz w:val="36"/>
+          <w:szCs w:val="36"/>
+        </w:rPr>
+      </w:pPr>
+      <w:r>
+        <w:rPr>
+          <w:rFonts w:ascii="Palatino Linotype" w:hAnsi="Palatino Linotype"/>
+          <w:sz w:val="36"/>
+          <w:szCs w:val="36"/>
+        </w:rPr>
+        <w:t xml:space="preserve">    def sound(self):</w:t>
+      </w:r>
+    </w:p>
+    <w:p>
+      <w:pPr>
+        <w:rPr>
+          <w:rFonts w:ascii="Palatino Linotype" w:hAnsi="Palatino Linotype"/>
+          <w:sz w:val="36"/>
+          <w:szCs w:val="36"/>
+        </w:rPr>
+      </w:pPr>
+      <w:r>
+        <w:rPr>
+          <w:rFonts w:ascii="Palatino Linotype" w:hAnsi="Palatino Linotype"/>
+          <w:sz w:val="36"/>
+          <w:szCs w:val="36"/>
+        </w:rPr>
+        <w:t xml:space="preserve">        return "Meow"</w:t>
+      </w:r>
+    </w:p>
+    <w:p>
+      <w:pPr>
+        <w:rPr>
+          <w:rFonts w:ascii="Palatino Linotype" w:hAnsi="Palatino Linotype"/>
+          <w:sz w:val="36"/>
+          <w:szCs w:val="36"/>
+        </w:rPr>
+      </w:pPr>
+      <w:r>
+        <w:rPr>
+          <w:rFonts w:ascii="Palatino Linotype" w:hAnsi="Palatino Linotype"/>
+          <w:sz w:val="36"/>
+          <w:szCs w:val="36"/>
+        </w:rPr>
+        <w:t>class Dog:</w:t>
+      </w:r>
+    </w:p>
+    <w:p>
+      <w:pPr>
+        <w:rPr>
+          <w:rFonts w:ascii="Palatino Linotype" w:hAnsi="Palatino Linotype"/>
+          <w:sz w:val="36"/>
+          <w:szCs w:val="36"/>
+        </w:rPr>
+      </w:pPr>
+      <w:r>
+        <w:rPr>
+          <w:rFonts w:ascii="Palatino Linotype" w:hAnsi="Palatino Linotype"/>
+          <w:sz w:val="36"/>
+          <w:szCs w:val="36"/>
+        </w:rPr>
         <w:lastRenderedPageBreak/>
-        <w:t>5. Polymorphism = Same function, different results</w:t>
-      </w:r>
-    </w:p>
-    <w:p>
-      <w:pPr>
-        <w:rPr>
-          <w:rFonts w:ascii="Palatino Linotype" w:hAnsi="Palatino Linotype"/>
-          <w:sz w:val="36"/>
-          <w:szCs w:val="36"/>
-        </w:rPr>
-      </w:pPr>
-      <w:r>
-        <w:rPr>
-          <w:rFonts w:ascii="Palatino Linotype" w:hAnsi="Palatino Linotype"/>
-          <w:sz w:val="36"/>
-          <w:szCs w:val="36"/>
-        </w:rPr>
-        <w:t>class Cat:</w:t>
-      </w:r>
-    </w:p>
-    <w:p>
-      <w:pPr>
-        <w:rPr>
-          <w:rFonts w:ascii="Palatino Linotype" w:hAnsi="Palatino Linotype"/>
-          <w:sz w:val="36"/>
-          <w:szCs w:val="36"/>
-        </w:rPr>
-      </w:pPr>
-      <w:r>
-        <w:rPr>
-          <w:rFonts w:ascii="Palatino Linotype" w:hAnsi="Palatino Linotype"/>
-          <w:sz w:val="36"/>
-          <w:szCs w:val="36"/>
-        </w:rPr>
         <w:t xml:space="preserve">    def sound(self):</w:t>
       </w:r>
     </w:p>
@@ -2541,57 +3269,6 @@
           <w:sz w:val="36"/>
           <w:szCs w:val="36"/>
         </w:rPr>
-        <w:t xml:space="preserve">        return "Meow"</w:t>
-      </w:r>
-    </w:p>
-    <w:p>
-      <w:pPr>
-        <w:rPr>
-          <w:rFonts w:ascii="Palatino Linotype" w:hAnsi="Palatino Linotype"/>
-          <w:sz w:val="36"/>
-          <w:szCs w:val="36"/>
-        </w:rPr>
-      </w:pPr>
-      <w:r>
-        <w:rPr>
-          <w:rFonts w:ascii="Palatino Linotype" w:hAnsi="Palatino Linotype"/>
-          <w:sz w:val="36"/>
-          <w:szCs w:val="36"/>
-        </w:rPr>
-        <w:t>class Dog:</w:t>
-      </w:r>
-    </w:p>
-    <w:p>
-      <w:pPr>
-        <w:rPr>
-          <w:rFonts w:ascii="Palatino Linotype" w:hAnsi="Palatino Linotype"/>
-          <w:sz w:val="36"/>
-          <w:szCs w:val="36"/>
-        </w:rPr>
-      </w:pPr>
-      <w:r>
-        <w:rPr>
-          <w:rFonts w:ascii="Palatino Linotype" w:hAnsi="Palatino Linotype"/>
-          <w:sz w:val="36"/>
-          <w:szCs w:val="36"/>
-        </w:rPr>
-        <w:t xml:space="preserve">    def sound(self):</w:t>
-      </w:r>
-    </w:p>
-    <w:p>
-      <w:pPr>
-        <w:rPr>
-          <w:rFonts w:ascii="Palatino Linotype" w:hAnsi="Palatino Linotype"/>
-          <w:sz w:val="36"/>
-          <w:szCs w:val="36"/>
-        </w:rPr>
-      </w:pPr>
-      <w:r>
-        <w:rPr>
-          <w:rFonts w:ascii="Palatino Linotype" w:hAnsi="Palatino Linotype"/>
-          <w:sz w:val="36"/>
-          <w:szCs w:val="36"/>
-        </w:rPr>
         <w:t xml:space="preserve">        return "Woof"</w:t>
       </w:r>
     </w:p>
@@ -2626,7 +3303,25 @@
           <w:sz w:val="36"/>
           <w:szCs w:val="36"/>
         </w:rPr>
-        <w:t xml:space="preserve">    print(animal.sound())</w:t>
+        <w:t xml:space="preserve">    print(</w:t>
+      </w:r>
+      <w:proofErr w:type="spellStart"/>
+      <w:r>
+        <w:rPr>
+          <w:rFonts w:ascii="Palatino Linotype" w:hAnsi="Palatino Linotype"/>
+          <w:sz w:val="36"/>
+          <w:szCs w:val="36"/>
+        </w:rPr>
+        <w:t>animal.sound</w:t>
+      </w:r>
+      <w:proofErr w:type="spellEnd"/>
+      <w:r>
+        <w:rPr>
+          <w:rFonts w:ascii="Palatino Linotype" w:hAnsi="Palatino Linotype"/>
+          <w:sz w:val="36"/>
+          <w:szCs w:val="36"/>
+        </w:rPr>
+        <w:t>())</w:t>
       </w:r>
     </w:p>
     <w:p>
@@ -2721,7 +3416,41 @@
           <w:sz w:val="36"/>
           <w:szCs w:val="36"/>
         </w:rPr>
-        <w:t>from abc import ABC, abstractmethod</w:t>
+        <w:t xml:space="preserve">from </w:t>
+      </w:r>
+      <w:proofErr w:type="spellStart"/>
+      <w:r>
+        <w:rPr>
+          <w:rFonts w:ascii="Palatino Linotype" w:hAnsi="Palatino Linotype"/>
+          <w:sz w:val="36"/>
+          <w:szCs w:val="36"/>
+        </w:rPr>
+        <w:t>abc</w:t>
+      </w:r>
+      <w:proofErr w:type="spellEnd"/>
+      <w:r>
+        <w:rPr>
+          <w:rFonts w:ascii="Palatino Linotype" w:hAnsi="Palatino Linotype"/>
+          <w:sz w:val="36"/>
+          <w:szCs w:val="36"/>
+        </w:rPr>
+        <w:t xml:space="preserve"> import ABC, abstract</w:t>
+      </w:r>
+      <w:r>
+        <w:rPr>
+          <w:rFonts w:ascii="Palatino Linotype" w:hAnsi="Palatino Linotype"/>
+          <w:sz w:val="36"/>
+          <w:szCs w:val="36"/>
+        </w:rPr>
+        <w:t xml:space="preserve"> </w:t>
+      </w:r>
+      <w:r>
+        <w:rPr>
+          <w:rFonts w:ascii="Palatino Linotype" w:hAnsi="Palatino Linotype"/>
+          <w:sz w:val="36"/>
+          <w:szCs w:val="36"/>
+        </w:rPr>
+        <w:t>method</w:t>
       </w:r>
     </w:p>
     <w:p>
@@ -2823,7 +3552,6 @@
           <w:sz w:val="36"/>
           <w:szCs w:val="36"/>
         </w:rPr>
-        <w:lastRenderedPageBreak/>
         <w:t xml:space="preserve">    def start(self):</w:t>
       </w:r>
     </w:p>
@@ -2869,13 +3597,23 @@
           <w:szCs w:val="36"/>
         </w:rPr>
       </w:pPr>
-      <w:r>
-        <w:rPr>
-          <w:rFonts w:ascii="Palatino Linotype" w:hAnsi="Palatino Linotype"/>
-          <w:sz w:val="36"/>
-          <w:szCs w:val="36"/>
-        </w:rPr>
-        <w:t>bike.start()   # Bike started!</w:t>
+      <w:proofErr w:type="spellStart"/>
+      <w:r>
+        <w:rPr>
+          <w:rFonts w:ascii="Palatino Linotype" w:hAnsi="Palatino Linotype"/>
+          <w:sz w:val="36"/>
+          <w:szCs w:val="36"/>
+        </w:rPr>
+        <w:t>bike.start</w:t>
+      </w:r>
+      <w:proofErr w:type="spellEnd"/>
+      <w:r>
+        <w:rPr>
+          <w:rFonts w:ascii="Palatino Linotype" w:hAnsi="Palatino Linotype"/>
+          <w:sz w:val="36"/>
+          <w:szCs w:val="36"/>
+        </w:rPr>
+        <w:t>()   # Bike started!</w:t>
       </w:r>
     </w:p>
     <w:p>
@@ -2893,7 +3631,7 @@
           <w:szCs w:val="36"/>
         </w:rPr>
         <w:pict w14:anchorId="73BB9190">
-          <v:rect id="_x0000_i1092" style="width:0;height:1.5pt" o:hralign="center" o:hrstd="t" o:hr="t" fillcolor="#a0a0a0" stroked="f"/>
+          <v:rect id="_x0000_i1033" style="width:0;height:1.5pt" o:hralign="center" o:hrstd="t" o:hr="t" fillcolor="#a0a0a0" stroked="f"/>
         </w:pict>
       </w:r>
     </w:p>
@@ -2915,6 +3653,7 @@
           <w:sz w:val="36"/>
           <w:szCs w:val="36"/>
         </w:rPr>
+        <w:lastRenderedPageBreak/>
         <w:t>🟢</w:t>
       </w:r>
       <w:r>
@@ -3214,7 +3953,6 @@
           <w:sz w:val="36"/>
           <w:szCs w:val="36"/>
         </w:rPr>
-        <w:lastRenderedPageBreak/>
         <w:t>data = Extractor().extract()</w:t>
       </w:r>
     </w:p>
@@ -3484,8 +4222,18 @@
           <w:sz w:val="36"/>
           <w:szCs w:val="36"/>
         </w:rPr>
-        <w:t xml:space="preserve"> = same function, different behavior</w:t>
-      </w:r>
+        <w:t xml:space="preserve"> = same function, different </w:t>
+      </w:r>
+      <w:proofErr w:type="spellStart"/>
+      <w:r>
+        <w:rPr>
+          <w:rFonts w:ascii="Palatino Linotype" w:hAnsi="Palatino Linotype"/>
+          <w:sz w:val="36"/>
+          <w:szCs w:val="36"/>
+        </w:rPr>
+        <w:t>behavior</w:t>
+      </w:r>
+      <w:proofErr w:type="spellEnd"/>
     </w:p>
     <w:p>
       <w:pPr>
@@ -3594,7 +4342,7 @@
           <w:szCs w:val="36"/>
         </w:rPr>
         <w:pict w14:anchorId="20956FB8">
-          <v:rect id="_x0000_i1094" style="width:0;height:1.5pt" o:hralign="center" o:hrstd="t" o:hr="t" fillcolor="#a0a0a0" stroked="f"/>
+          <v:rect id="_x0000_i1034" style="width:0;height:1.5pt" o:hralign="center" o:hrstd="t" o:hr="t" fillcolor="#a0a0a0" stroked="f"/>
         </w:pict>
       </w:r>
     </w:p>
@@ -4833,6 +5581,7 @@
   <w:style w:type="character" w:default="1" w:styleId="DefaultParagraphFont">
     <w:name w:val="Default Paragraph Font"/>
     <w:uiPriority w:val="1"/>
+    <w:semiHidden/>
     <w:unhideWhenUsed/>
   </w:style>
   <w:style w:type="table" w:default="1" w:styleId="TableNormal">

</xml_diff>